<commit_message>
Fejlesztési útmutató elkészített változat
</commit_message>
<xml_diff>
--- a/Tervek/Classdle Alkalmazás Fejlesztési Útmutató.docx
+++ b/Tervek/Classdle Alkalmazás Fejlesztési Útmutató.docx
@@ -11,7 +11,7 @@
           <w:right w:val="single" w:sz="2" w:space="0" w:color="E3E3E3"/>
         </w:pBdr>
         <w:shd w:val="clear" w:color="auto" w:fill="FFFFFF"/>
-        <w:spacing w:before="100" w:beforeAutospacing="1" w:after="100" w:afterAutospacing="1" w:line="240" w:lineRule="auto"/>
+        <w:spacing w:before="100" w:beforeAutospacing="1" w:after="100" w:afterAutospacing="1" w:line="360" w:lineRule="auto"/>
         <w:jc w:val="center"/>
         <w:outlineLvl w:val="1"/>
         <w:rPr>
@@ -19,8 +19,8 @@
           <w:b/>
           <w:bCs/>
           <w:color w:val="0D0D0D"/>
-          <w:sz w:val="24"/>
-          <w:szCs w:val="24"/>
+          <w:sz w:val="40"/>
+          <w:szCs w:val="40"/>
           <w:lang w:eastAsia="hu-HU"/>
         </w:rPr>
       </w:pPr>
@@ -36,31 +36,17 @@
         </w:rPr>
         <w:br/>
       </w:r>
-      <w:proofErr w:type="spellStart"/>
       <w:r>
         <w:rPr>
           <w:rFonts w:ascii="Times New Roman" w:eastAsia="Times New Roman" w:hAnsi="Times New Roman" w:cs="Times New Roman"/>
           <w:b/>
           <w:bCs/>
           <w:color w:val="0D0D0D"/>
-          <w:sz w:val="36"/>
-          <w:szCs w:val="24"/>
-          <w:lang w:eastAsia="hu-HU"/>
-        </w:rPr>
-        <w:t>Classdle</w:t>
-      </w:r>
-      <w:proofErr w:type="spellEnd"/>
-      <w:r>
-        <w:rPr>
-          <w:rFonts w:ascii="Times New Roman" w:eastAsia="Times New Roman" w:hAnsi="Times New Roman" w:cs="Times New Roman"/>
-          <w:b/>
-          <w:bCs/>
-          <w:color w:val="0D0D0D"/>
-          <w:sz w:val="36"/>
-          <w:szCs w:val="24"/>
-          <w:lang w:eastAsia="hu-HU"/>
-        </w:rPr>
-        <w:t xml:space="preserve"> Alkalmazás Fejlesztési Útmutató</w:t>
+          <w:sz w:val="40"/>
+          <w:szCs w:val="40"/>
+          <w:lang w:eastAsia="hu-HU"/>
+        </w:rPr>
+        <w:t>Classdle Alkalmazás Fejlesztési Útmutató</w:t>
       </w:r>
     </w:p>
     <w:p>
@@ -72,7 +58,8 @@
           <w:right w:val="single" w:sz="2" w:space="0" w:color="E3E3E3"/>
         </w:pBdr>
         <w:shd w:val="clear" w:color="auto" w:fill="FFFFFF"/>
-        <w:spacing w:before="100" w:beforeAutospacing="1" w:after="100" w:afterAutospacing="1" w:line="240" w:lineRule="auto"/>
+        <w:spacing w:before="100" w:beforeAutospacing="1" w:after="100" w:afterAutospacing="1" w:line="360" w:lineRule="auto"/>
+        <w:jc w:val="both"/>
         <w:outlineLvl w:val="2"/>
         <w:rPr>
           <w:rFonts w:ascii="Times New Roman" w:eastAsia="Times New Roman" w:hAnsi="Times New Roman" w:cs="Times New Roman"/>
@@ -106,46 +93,25 @@
           <w:right w:val="single" w:sz="2" w:space="0" w:color="E3E3E3"/>
         </w:pBdr>
         <w:shd w:val="clear" w:color="auto" w:fill="FFFFFF"/>
-        <w:spacing w:after="300" w:line="240" w:lineRule="auto"/>
-        <w:rPr>
-          <w:rFonts w:ascii="Times New Roman" w:eastAsia="Times New Roman" w:hAnsi="Times New Roman" w:cs="Times New Roman"/>
-          <w:color w:val="0D0D0D"/>
-          <w:sz w:val="24"/>
-          <w:szCs w:val="24"/>
-          <w:lang w:eastAsia="hu-HU"/>
-        </w:rPr>
-      </w:pPr>
-      <w:r>
-        <w:rPr>
-          <w:rFonts w:ascii="Times New Roman" w:eastAsia="Times New Roman" w:hAnsi="Times New Roman" w:cs="Times New Roman"/>
-          <w:color w:val="0D0D0D"/>
-          <w:sz w:val="24"/>
-          <w:szCs w:val="24"/>
-          <w:lang w:eastAsia="hu-HU"/>
-        </w:rPr>
-        <w:t xml:space="preserve">A </w:t>
-      </w:r>
-      <w:proofErr w:type="spellStart"/>
-      <w:r>
-        <w:rPr>
-          <w:rFonts w:ascii="Times New Roman" w:eastAsia="Times New Roman" w:hAnsi="Times New Roman" w:cs="Times New Roman"/>
-          <w:color w:val="0D0D0D"/>
-          <w:sz w:val="24"/>
-          <w:szCs w:val="24"/>
-          <w:lang w:eastAsia="hu-HU"/>
-        </w:rPr>
-        <w:t>Classdle</w:t>
-      </w:r>
-      <w:proofErr w:type="spellEnd"/>
-      <w:r>
-        <w:rPr>
-          <w:rFonts w:ascii="Times New Roman" w:eastAsia="Times New Roman" w:hAnsi="Times New Roman" w:cs="Times New Roman"/>
-          <w:color w:val="0D0D0D"/>
-          <w:sz w:val="24"/>
-          <w:szCs w:val="24"/>
-          <w:lang w:eastAsia="hu-HU"/>
-        </w:rPr>
-        <w:t xml:space="preserve"> egy interaktív webalkalmazás, amely lehetővé teszi a felhasználók számára, hogy az osztálytársaikat különböző módon találják ki. Exkluzívan a 2023/2024-es 12</w:t>
+        <w:spacing w:after="300" w:line="360" w:lineRule="auto"/>
+        <w:jc w:val="both"/>
+        <w:rPr>
+          <w:rFonts w:ascii="Times New Roman" w:eastAsia="Times New Roman" w:hAnsi="Times New Roman" w:cs="Times New Roman"/>
+          <w:color w:val="0D0D0D"/>
+          <w:sz w:val="24"/>
+          <w:szCs w:val="24"/>
+          <w:lang w:eastAsia="hu-HU"/>
+        </w:rPr>
+      </w:pPr>
+      <w:r>
+        <w:rPr>
+          <w:rFonts w:ascii="Times New Roman" w:eastAsia="Times New Roman" w:hAnsi="Times New Roman" w:cs="Times New Roman"/>
+          <w:color w:val="0D0D0D"/>
+          <w:sz w:val="24"/>
+          <w:szCs w:val="24"/>
+          <w:lang w:eastAsia="hu-HU"/>
+        </w:rPr>
+        <w:t>A Classdle egy interaktív webalkalmazás, amely lehetővé teszi a felhasználók számára, hogy az osztálytársaikat különböző módon találják ki. Exkluzívan a 2023/2024-es 12</w:t>
       </w:r>
       <w:proofErr w:type="gramStart"/>
       <w:r>
@@ -179,7 +145,8 @@
           <w:right w:val="single" w:sz="2" w:space="0" w:color="E3E3E3"/>
         </w:pBdr>
         <w:shd w:val="clear" w:color="auto" w:fill="FFFFFF"/>
-        <w:spacing w:before="100" w:beforeAutospacing="1" w:after="100" w:afterAutospacing="1" w:line="240" w:lineRule="auto"/>
+        <w:spacing w:before="100" w:beforeAutospacing="1" w:after="100" w:afterAutospacing="1" w:line="360" w:lineRule="auto"/>
+        <w:jc w:val="both"/>
         <w:outlineLvl w:val="2"/>
         <w:rPr>
           <w:rFonts w:ascii="Times New Roman" w:eastAsia="Times New Roman" w:hAnsi="Times New Roman" w:cs="Times New Roman"/>
@@ -213,7 +180,8 @@
           <w:right w:val="single" w:sz="2" w:space="0" w:color="E3E3E3"/>
         </w:pBdr>
         <w:shd w:val="clear" w:color="auto" w:fill="FFFFFF"/>
-        <w:spacing w:after="300" w:line="240" w:lineRule="auto"/>
+        <w:spacing w:after="300" w:line="360" w:lineRule="auto"/>
+        <w:jc w:val="both"/>
         <w:rPr>
           <w:rFonts w:ascii="Times New Roman" w:eastAsia="Times New Roman" w:hAnsi="Times New Roman" w:cs="Times New Roman"/>
           <w:color w:val="0D0D0D"/>
@@ -246,7 +214,8 @@
           <w:right w:val="single" w:sz="2" w:space="0" w:color="E3E3E3"/>
         </w:pBdr>
         <w:shd w:val="clear" w:color="auto" w:fill="FFFFFF"/>
-        <w:spacing w:after="0" w:line="240" w:lineRule="auto"/>
+        <w:spacing w:after="0" w:line="360" w:lineRule="auto"/>
+        <w:jc w:val="both"/>
         <w:rPr>
           <w:rFonts w:ascii="Times New Roman" w:eastAsia="Times New Roman" w:hAnsi="Times New Roman" w:cs="Times New Roman"/>
           <w:color w:val="0D0D0D"/>
@@ -279,7 +248,8 @@
           <w:right w:val="single" w:sz="2" w:space="0" w:color="E3E3E3"/>
         </w:pBdr>
         <w:shd w:val="clear" w:color="auto" w:fill="FFFFFF"/>
-        <w:spacing w:after="0" w:line="240" w:lineRule="auto"/>
+        <w:spacing w:after="0" w:line="360" w:lineRule="auto"/>
+        <w:jc w:val="both"/>
         <w:rPr>
           <w:rFonts w:ascii="Times New Roman" w:eastAsia="Times New Roman" w:hAnsi="Times New Roman" w:cs="Times New Roman"/>
           <w:color w:val="0D0D0D"/>
@@ -312,7 +282,8 @@
           <w:right w:val="single" w:sz="2" w:space="0" w:color="E3E3E3"/>
         </w:pBdr>
         <w:shd w:val="clear" w:color="auto" w:fill="FFFFFF"/>
-        <w:spacing w:after="0" w:line="240" w:lineRule="auto"/>
+        <w:spacing w:after="0" w:line="360" w:lineRule="auto"/>
+        <w:jc w:val="both"/>
         <w:rPr>
           <w:rFonts w:ascii="Times New Roman" w:eastAsia="Times New Roman" w:hAnsi="Times New Roman" w:cs="Times New Roman"/>
           <w:color w:val="0D0D0D"/>
@@ -353,7 +324,8 @@
           <w:right w:val="single" w:sz="2" w:space="0" w:color="E3E3E3"/>
         </w:pBdr>
         <w:shd w:val="clear" w:color="auto" w:fill="FFFFFF"/>
-        <w:spacing w:before="100" w:beforeAutospacing="1" w:after="100" w:afterAutospacing="1" w:line="240" w:lineRule="auto"/>
+        <w:spacing w:before="100" w:beforeAutospacing="1" w:after="100" w:afterAutospacing="1" w:line="360" w:lineRule="auto"/>
+        <w:jc w:val="both"/>
         <w:outlineLvl w:val="2"/>
         <w:rPr>
           <w:rFonts w:ascii="Times New Roman" w:eastAsia="Times New Roman" w:hAnsi="Times New Roman" w:cs="Times New Roman"/>
@@ -387,7 +359,8 @@
           <w:right w:val="single" w:sz="2" w:space="0" w:color="E3E3E3"/>
         </w:pBdr>
         <w:shd w:val="clear" w:color="auto" w:fill="FFFFFF"/>
-        <w:spacing w:after="300" w:line="240" w:lineRule="auto"/>
+        <w:spacing w:after="300" w:line="360" w:lineRule="auto"/>
+        <w:jc w:val="both"/>
         <w:rPr>
           <w:rFonts w:ascii="Times New Roman" w:eastAsia="Times New Roman" w:hAnsi="Times New Roman" w:cs="Times New Roman"/>
           <w:color w:val="0D0D0D"/>
@@ -420,8 +393,9 @@
           <w:right w:val="single" w:sz="2" w:space="0" w:color="E3E3E3"/>
         </w:pBdr>
         <w:shd w:val="clear" w:color="auto" w:fill="FFFFFF"/>
-        <w:spacing w:after="0" w:line="240" w:lineRule="auto"/>
+        <w:spacing w:after="0" w:line="360" w:lineRule="auto"/>
         <w:ind w:left="0"/>
+        <w:jc w:val="both"/>
         <w:rPr>
           <w:rFonts w:ascii="Times New Roman" w:eastAsia="Times New Roman" w:hAnsi="Times New Roman" w:cs="Times New Roman"/>
           <w:color w:val="0D0D0D"/>
@@ -498,8 +472,9 @@
           <w:right w:val="single" w:sz="2" w:space="0" w:color="E3E3E3"/>
         </w:pBdr>
         <w:shd w:val="clear" w:color="auto" w:fill="FFFFFF"/>
-        <w:spacing w:after="0" w:line="240" w:lineRule="auto"/>
+        <w:spacing w:after="0" w:line="360" w:lineRule="auto"/>
         <w:ind w:left="0"/>
+        <w:jc w:val="both"/>
         <w:rPr>
           <w:rFonts w:ascii="Times New Roman" w:eastAsia="Times New Roman" w:hAnsi="Times New Roman" w:cs="Times New Roman"/>
           <w:color w:val="0D0D0D"/>
@@ -585,8 +560,9 @@
           <w:right w:val="single" w:sz="2" w:space="0" w:color="E3E3E3"/>
         </w:pBdr>
         <w:shd w:val="clear" w:color="auto" w:fill="FFFFFF"/>
-        <w:spacing w:after="0" w:line="240" w:lineRule="auto"/>
+        <w:spacing w:after="0" w:line="360" w:lineRule="auto"/>
         <w:ind w:left="0"/>
+        <w:jc w:val="both"/>
         <w:rPr>
           <w:rFonts w:ascii="Times New Roman" w:eastAsia="Times New Roman" w:hAnsi="Times New Roman" w:cs="Times New Roman"/>
           <w:color w:val="0D0D0D"/>
@@ -669,8 +645,9 @@
           <w:right w:val="single" w:sz="2" w:space="0" w:color="E3E3E3"/>
         </w:pBdr>
         <w:shd w:val="clear" w:color="auto" w:fill="FFFFFF"/>
-        <w:spacing w:after="0" w:line="240" w:lineRule="auto"/>
+        <w:spacing w:after="0" w:line="360" w:lineRule="auto"/>
         <w:ind w:left="0"/>
+        <w:jc w:val="both"/>
         <w:rPr>
           <w:rFonts w:ascii="Times New Roman" w:eastAsia="Times New Roman" w:hAnsi="Times New Roman" w:cs="Times New Roman"/>
           <w:color w:val="0D0D0D"/>
@@ -780,7 +757,8 @@
           <w:right w:val="single" w:sz="2" w:space="0" w:color="E3E3E3"/>
         </w:pBdr>
         <w:shd w:val="clear" w:color="auto" w:fill="FFFFFF"/>
-        <w:spacing w:before="100" w:beforeAutospacing="1" w:after="100" w:afterAutospacing="1" w:line="240" w:lineRule="auto"/>
+        <w:spacing w:before="100" w:beforeAutospacing="1" w:after="100" w:afterAutospacing="1" w:line="360" w:lineRule="auto"/>
+        <w:jc w:val="both"/>
         <w:outlineLvl w:val="2"/>
         <w:rPr>
           <w:rFonts w:ascii="Times New Roman" w:eastAsia="Times New Roman" w:hAnsi="Times New Roman" w:cs="Times New Roman"/>
@@ -814,7 +792,8 @@
           <w:right w:val="single" w:sz="2" w:space="0" w:color="E3E3E3"/>
         </w:pBdr>
         <w:shd w:val="clear" w:color="auto" w:fill="FFFFFF"/>
-        <w:spacing w:after="300" w:line="240" w:lineRule="auto"/>
+        <w:spacing w:after="300" w:line="360" w:lineRule="auto"/>
+        <w:jc w:val="both"/>
         <w:rPr>
           <w:rFonts w:ascii="Times New Roman" w:eastAsia="Times New Roman" w:hAnsi="Times New Roman" w:cs="Times New Roman"/>
           <w:color w:val="0D0D0D"/>
@@ -847,25 +826,36 @@
           <w:right w:val="single" w:sz="2" w:space="0" w:color="E3E3E3"/>
         </w:pBdr>
         <w:shd w:val="clear" w:color="auto" w:fill="FFFFFF"/>
-        <w:spacing w:after="0" w:line="240" w:lineRule="auto"/>
+        <w:spacing w:after="0" w:line="360" w:lineRule="auto"/>
         <w:ind w:left="0"/>
-        <w:rPr>
-          <w:rFonts w:ascii="Times New Roman" w:eastAsia="Times New Roman" w:hAnsi="Times New Roman" w:cs="Times New Roman"/>
-          <w:color w:val="0D0D0D"/>
-          <w:sz w:val="24"/>
-          <w:szCs w:val="24"/>
-          <w:lang w:eastAsia="hu-HU"/>
-        </w:rPr>
-      </w:pPr>
-      <w:r>
-        <w:rPr>
-          <w:rFonts w:ascii="Times New Roman" w:eastAsia="Times New Roman" w:hAnsi="Times New Roman" w:cs="Times New Roman"/>
-          <w:color w:val="0D0D0D"/>
-          <w:sz w:val="24"/>
-          <w:szCs w:val="24"/>
-          <w:lang w:eastAsia="hu-HU"/>
-        </w:rPr>
-        <w:t xml:space="preserve">Hozzon létre új ágakat a </w:t>
+        <w:jc w:val="both"/>
+        <w:rPr>
+          <w:rFonts w:ascii="Times New Roman" w:eastAsia="Times New Roman" w:hAnsi="Times New Roman" w:cs="Times New Roman"/>
+          <w:color w:val="0D0D0D"/>
+          <w:sz w:val="24"/>
+          <w:szCs w:val="24"/>
+          <w:lang w:eastAsia="hu-HU"/>
+        </w:rPr>
+      </w:pPr>
+      <w:r>
+        <w:rPr>
+          <w:rFonts w:ascii="Times New Roman" w:eastAsia="Times New Roman" w:hAnsi="Times New Roman" w:cs="Times New Roman"/>
+          <w:color w:val="0D0D0D"/>
+          <w:sz w:val="24"/>
+          <w:szCs w:val="24"/>
+          <w:lang w:eastAsia="hu-HU"/>
+        </w:rPr>
+        <w:t>Hozzon létre új</w:t>
+      </w:r>
+      <w:r>
+        <w:rPr>
+          <w:rFonts w:ascii="Times New Roman" w:eastAsia="Times New Roman" w:hAnsi="Times New Roman" w:cs="Times New Roman"/>
+          <w:color w:val="0D0D0D"/>
+          <w:sz w:val="24"/>
+          <w:szCs w:val="24"/>
+          <w:lang w:eastAsia="hu-HU"/>
+        </w:rPr>
+        <w:t xml:space="preserve"> </w:t>
       </w:r>
       <w:proofErr w:type="spellStart"/>
       <w:r>
@@ -876,7 +866,27 @@
           <w:szCs w:val="24"/>
           <w:lang w:eastAsia="hu-HU"/>
         </w:rPr>
-        <w:t>GitFlow</w:t>
+        <w:t>bra</w:t>
+      </w:r>
+      <w:r>
+        <w:rPr>
+          <w:rFonts w:ascii="Times New Roman" w:eastAsia="Times New Roman" w:hAnsi="Times New Roman" w:cs="Times New Roman"/>
+          <w:color w:val="0D0D0D"/>
+          <w:sz w:val="24"/>
+          <w:szCs w:val="24"/>
+          <w:lang w:eastAsia="hu-HU"/>
+        </w:rPr>
+        <w:t>n</w:t>
+      </w:r>
+      <w:r>
+        <w:rPr>
+          <w:rFonts w:ascii="Times New Roman" w:eastAsia="Times New Roman" w:hAnsi="Times New Roman" w:cs="Times New Roman"/>
+          <w:color w:val="0D0D0D"/>
+          <w:sz w:val="24"/>
+          <w:szCs w:val="24"/>
+          <w:lang w:eastAsia="hu-HU"/>
+        </w:rPr>
+        <w:t>cheket</w:t>
       </w:r>
       <w:proofErr w:type="spellEnd"/>
       <w:r>
@@ -887,7 +897,7 @@
           <w:szCs w:val="24"/>
           <w:lang w:eastAsia="hu-HU"/>
         </w:rPr>
-        <w:t xml:space="preserve"> </w:t>
+        <w:t xml:space="preserve"> ha szükséges a </w:t>
       </w:r>
       <w:proofErr w:type="spellStart"/>
       <w:r>
@@ -898,7 +908,7 @@
           <w:szCs w:val="24"/>
           <w:lang w:eastAsia="hu-HU"/>
         </w:rPr>
-        <w:t>workflow</w:t>
+        <w:t>Githubban</w:t>
       </w:r>
       <w:proofErr w:type="spellEnd"/>
       <w:r>
@@ -909,7 +919,7 @@
           <w:szCs w:val="24"/>
           <w:lang w:eastAsia="hu-HU"/>
         </w:rPr>
-        <w:t xml:space="preserve"> szerint.</w:t>
+        <w:t>.</w:t>
       </w:r>
     </w:p>
     <w:p>
@@ -925,8 +935,9 @@
           <w:right w:val="single" w:sz="2" w:space="0" w:color="E3E3E3"/>
         </w:pBdr>
         <w:shd w:val="clear" w:color="auto" w:fill="FFFFFF"/>
-        <w:spacing w:after="0" w:line="240" w:lineRule="auto"/>
+        <w:spacing w:after="0" w:line="360" w:lineRule="auto"/>
         <w:ind w:left="0"/>
+        <w:jc w:val="both"/>
         <w:rPr>
           <w:rFonts w:ascii="Times New Roman" w:eastAsia="Times New Roman" w:hAnsi="Times New Roman" w:cs="Times New Roman"/>
           <w:color w:val="0D0D0D"/>
@@ -959,8 +970,9 @@
           <w:right w:val="single" w:sz="2" w:space="0" w:color="E3E3E3"/>
         </w:pBdr>
         <w:shd w:val="clear" w:color="auto" w:fill="FFFFFF"/>
-        <w:spacing w:after="0" w:line="240" w:lineRule="auto"/>
+        <w:spacing w:after="0" w:line="360" w:lineRule="auto"/>
         <w:ind w:left="0"/>
+        <w:jc w:val="both"/>
         <w:rPr>
           <w:rFonts w:ascii="Times New Roman" w:eastAsia="Times New Roman" w:hAnsi="Times New Roman" w:cs="Times New Roman"/>
           <w:color w:val="0D0D0D"/>
@@ -993,24 +1005,26 @@
           <w:right w:val="single" w:sz="2" w:space="0" w:color="E3E3E3"/>
         </w:pBdr>
         <w:shd w:val="clear" w:color="auto" w:fill="FFFFFF"/>
-        <w:spacing w:after="0" w:line="240" w:lineRule="auto"/>
+        <w:spacing w:after="0" w:line="360" w:lineRule="auto"/>
         <w:ind w:left="0"/>
-        <w:rPr>
-          <w:rFonts w:ascii="Times New Roman" w:eastAsia="Times New Roman" w:hAnsi="Times New Roman" w:cs="Times New Roman"/>
-          <w:color w:val="0D0D0D"/>
-          <w:sz w:val="24"/>
-          <w:szCs w:val="24"/>
-          <w:lang w:eastAsia="hu-HU"/>
-        </w:rPr>
-      </w:pPr>
-      <w:r>
-        <w:rPr>
-          <w:rFonts w:ascii="Times New Roman" w:eastAsia="Times New Roman" w:hAnsi="Times New Roman" w:cs="Times New Roman"/>
-          <w:color w:val="0D0D0D"/>
-          <w:sz w:val="24"/>
-          <w:szCs w:val="24"/>
-          <w:lang w:eastAsia="hu-HU"/>
-        </w:rPr>
+        <w:jc w:val="both"/>
+        <w:rPr>
+          <w:rFonts w:ascii="Times New Roman" w:eastAsia="Times New Roman" w:hAnsi="Times New Roman" w:cs="Times New Roman"/>
+          <w:color w:val="0D0D0D"/>
+          <w:sz w:val="24"/>
+          <w:szCs w:val="24"/>
+          <w:lang w:eastAsia="hu-HU"/>
+        </w:rPr>
+      </w:pPr>
+      <w:r>
+        <w:rPr>
+          <w:rFonts w:ascii="Times New Roman" w:eastAsia="Times New Roman" w:hAnsi="Times New Roman" w:cs="Times New Roman"/>
+          <w:color w:val="0D0D0D"/>
+          <w:sz w:val="24"/>
+          <w:szCs w:val="24"/>
+          <w:lang w:eastAsia="hu-HU"/>
+        </w:rPr>
+        <w:lastRenderedPageBreak/>
         <w:t xml:space="preserve">Végrehajtja a </w:t>
       </w:r>
       <w:proofErr w:type="spellStart"/>
@@ -1071,8 +1085,9 @@
           <w:right w:val="single" w:sz="2" w:space="0" w:color="E3E3E3"/>
         </w:pBdr>
         <w:shd w:val="clear" w:color="auto" w:fill="FFFFFF"/>
-        <w:spacing w:after="0" w:line="240" w:lineRule="auto"/>
+        <w:spacing w:after="0" w:line="360" w:lineRule="auto"/>
         <w:ind w:left="0"/>
+        <w:jc w:val="both"/>
         <w:rPr>
           <w:rFonts w:ascii="Times New Roman" w:eastAsia="Times New Roman" w:hAnsi="Times New Roman" w:cs="Times New Roman"/>
           <w:color w:val="0D0D0D"/>
@@ -1105,8 +1120,9 @@
           <w:right w:val="single" w:sz="2" w:space="0" w:color="E3E3E3"/>
         </w:pBdr>
         <w:shd w:val="clear" w:color="auto" w:fill="FFFFFF"/>
-        <w:spacing w:after="0" w:line="240" w:lineRule="auto"/>
+        <w:spacing w:after="0" w:line="360" w:lineRule="auto"/>
         <w:ind w:left="0"/>
+        <w:jc w:val="both"/>
         <w:rPr>
           <w:rFonts w:ascii="Times New Roman" w:eastAsia="Times New Roman" w:hAnsi="Times New Roman" w:cs="Times New Roman"/>
           <w:color w:val="0D0D0D"/>
@@ -1147,7 +1163,8 @@
           <w:right w:val="single" w:sz="2" w:space="0" w:color="E3E3E3"/>
         </w:pBdr>
         <w:shd w:val="clear" w:color="auto" w:fill="FFFFFF"/>
-        <w:spacing w:before="100" w:beforeAutospacing="1" w:after="100" w:afterAutospacing="1" w:line="240" w:lineRule="auto"/>
+        <w:spacing w:before="100" w:beforeAutospacing="1" w:after="100" w:afterAutospacing="1" w:line="360" w:lineRule="auto"/>
+        <w:jc w:val="both"/>
         <w:outlineLvl w:val="2"/>
         <w:rPr>
           <w:rFonts w:ascii="Times New Roman" w:eastAsia="Times New Roman" w:hAnsi="Times New Roman" w:cs="Times New Roman"/>
@@ -1181,7 +1198,8 @@
           <w:right w:val="single" w:sz="2" w:space="0" w:color="E3E3E3"/>
         </w:pBdr>
         <w:shd w:val="clear" w:color="auto" w:fill="FFFFFF"/>
-        <w:spacing w:after="300" w:line="240" w:lineRule="auto"/>
+        <w:spacing w:after="300" w:line="360" w:lineRule="auto"/>
+        <w:jc w:val="both"/>
         <w:rPr>
           <w:rFonts w:ascii="Times New Roman" w:eastAsia="Times New Roman" w:hAnsi="Times New Roman" w:cs="Times New Roman"/>
           <w:color w:val="0D0D0D"/>
@@ -1199,6 +1217,78 @@
           <w:lang w:eastAsia="hu-HU"/>
         </w:rPr>
         <w:t>Az alkalmazás az alábbi adatokat tárolja az adatbázisban:</w:t>
+      </w:r>
+    </w:p>
+    <w:p>
+      <w:pPr>
+        <w:pBdr>
+          <w:top w:val="single" w:sz="2" w:space="0" w:color="E3E3E3"/>
+          <w:left w:val="single" w:sz="2" w:space="0" w:color="E3E3E3"/>
+          <w:bottom w:val="single" w:sz="2" w:space="0" w:color="E3E3E3"/>
+          <w:right w:val="single" w:sz="2" w:space="0" w:color="E3E3E3"/>
+        </w:pBdr>
+        <w:shd w:val="clear" w:color="auto" w:fill="FFFFFF"/>
+        <w:spacing w:after="0" w:line="360" w:lineRule="auto"/>
+        <w:ind w:left="720"/>
+        <w:jc w:val="both"/>
+        <w:rPr>
+          <w:rFonts w:ascii="Times New Roman" w:eastAsia="Times New Roman" w:hAnsi="Times New Roman" w:cs="Times New Roman"/>
+          <w:color w:val="0D0D0D"/>
+          <w:sz w:val="24"/>
+          <w:szCs w:val="24"/>
+          <w:lang w:eastAsia="hu-HU"/>
+        </w:rPr>
+      </w:pPr>
+      <w:r>
+        <w:rPr>
+          <w:rFonts w:ascii="Times New Roman" w:eastAsia="Times New Roman" w:hAnsi="Times New Roman" w:cs="Times New Roman"/>
+          <w:noProof/>
+          <w:color w:val="0D0D0D"/>
+          <w:sz w:val="24"/>
+          <w:szCs w:val="24"/>
+          <w:lang w:eastAsia="hu-HU"/>
+        </w:rPr>
+        <w:drawing>
+          <wp:inline distT="0" distB="0" distL="0" distR="0">
+            <wp:extent cx="1819529" cy="1009791"/>
+            <wp:effectExtent l="0" t="0" r="9525" b="0"/>
+            <wp:docPr id="7" name="Kép 7"/>
+            <wp:cNvGraphicFramePr>
+              <a:graphicFrameLocks xmlns:a="http://schemas.openxmlformats.org/drawingml/2006/main" noChangeAspect="1"/>
+            </wp:cNvGraphicFramePr>
+            <a:graphic xmlns:a="http://schemas.openxmlformats.org/drawingml/2006/main">
+              <a:graphicData uri="http://schemas.openxmlformats.org/drawingml/2006/picture">
+                <pic:pic xmlns:pic="http://schemas.openxmlformats.org/drawingml/2006/picture">
+                  <pic:nvPicPr>
+                    <pic:cNvPr id="7" name="classdlebase.PNG"/>
+                    <pic:cNvPicPr/>
+                  </pic:nvPicPr>
+                  <pic:blipFill>
+                    <a:blip r:embed="rId6">
+                      <a:extLst>
+                        <a:ext uri="{28A0092B-C50C-407E-A947-70E740481C1C}">
+                          <a14:useLocalDpi xmlns:a14="http://schemas.microsoft.com/office/drawing/2010/main" val="0"/>
+                        </a:ext>
+                      </a:extLst>
+                    </a:blip>
+                    <a:stretch>
+                      <a:fillRect/>
+                    </a:stretch>
+                  </pic:blipFill>
+                  <pic:spPr>
+                    <a:xfrm>
+                      <a:off x="0" y="0"/>
+                      <a:ext cx="1819529" cy="1009791"/>
+                    </a:xfrm>
+                    <a:prstGeom prst="rect">
+                      <a:avLst/>
+                    </a:prstGeom>
+                  </pic:spPr>
+                </pic:pic>
+              </a:graphicData>
+            </a:graphic>
+          </wp:inline>
+        </w:drawing>
       </w:r>
     </w:p>
     <w:p>
@@ -1214,24 +1304,117 @@
           <w:right w:val="single" w:sz="2" w:space="0" w:color="E3E3E3"/>
         </w:pBdr>
         <w:shd w:val="clear" w:color="auto" w:fill="FFFFFF"/>
-        <w:spacing w:after="0" w:line="240" w:lineRule="auto"/>
-        <w:rPr>
-          <w:rFonts w:ascii="Times New Roman" w:eastAsia="Times New Roman" w:hAnsi="Times New Roman" w:cs="Times New Roman"/>
-          <w:color w:val="0D0D0D"/>
-          <w:sz w:val="24"/>
-          <w:szCs w:val="24"/>
-          <w:lang w:eastAsia="hu-HU"/>
-        </w:rPr>
-      </w:pPr>
-      <w:r>
-        <w:rPr>
-          <w:rFonts w:ascii="Times New Roman" w:eastAsia="Times New Roman" w:hAnsi="Times New Roman" w:cs="Times New Roman"/>
-          <w:color w:val="0D0D0D"/>
-          <w:sz w:val="24"/>
-          <w:szCs w:val="24"/>
-          <w:lang w:eastAsia="hu-HU"/>
-        </w:rPr>
-        <w:t>Osztálytársak neve és jellemzői (pl. nem, magasság, súly, stb.).</w:t>
+        <w:spacing w:after="0" w:line="360" w:lineRule="auto"/>
+        <w:jc w:val="both"/>
+        <w:rPr>
+          <w:rFonts w:ascii="Times New Roman" w:eastAsia="Times New Roman" w:hAnsi="Times New Roman" w:cs="Times New Roman"/>
+          <w:color w:val="0D0D0D"/>
+          <w:sz w:val="24"/>
+          <w:szCs w:val="24"/>
+          <w:lang w:eastAsia="hu-HU"/>
+        </w:rPr>
+      </w:pPr>
+      <w:r>
+        <w:rPr>
+          <w:rFonts w:ascii="Times New Roman" w:eastAsia="Times New Roman" w:hAnsi="Times New Roman" w:cs="Times New Roman"/>
+          <w:color w:val="0D0D0D"/>
+          <w:sz w:val="24"/>
+          <w:szCs w:val="24"/>
+          <w:lang w:eastAsia="hu-HU"/>
+        </w:rPr>
+        <w:t>Osztálytársak neve és jellemzői (pl. nem, magasság, súly, stb.)</w:t>
+      </w:r>
+      <w:r>
+        <w:rPr>
+          <w:rFonts w:ascii="Times New Roman" w:eastAsia="Times New Roman" w:hAnsi="Times New Roman" w:cs="Times New Roman"/>
+          <w:color w:val="0D0D0D"/>
+          <w:sz w:val="24"/>
+          <w:szCs w:val="24"/>
+          <w:lang w:eastAsia="hu-HU"/>
+        </w:rPr>
+        <w:t xml:space="preserve"> a klasszikus táblában</w:t>
+      </w:r>
+      <w:r>
+        <w:rPr>
+          <w:rFonts w:ascii="Times New Roman" w:eastAsia="Times New Roman" w:hAnsi="Times New Roman" w:cs="Times New Roman"/>
+          <w:color w:val="0D0D0D"/>
+          <w:sz w:val="24"/>
+          <w:szCs w:val="24"/>
+          <w:lang w:eastAsia="hu-HU"/>
+        </w:rPr>
+        <w:t>.</w:t>
+      </w:r>
+    </w:p>
+    <w:p>
+      <w:pPr>
+        <w:pBdr>
+          <w:top w:val="single" w:sz="2" w:space="0" w:color="E3E3E3"/>
+          <w:left w:val="single" w:sz="2" w:space="0" w:color="E3E3E3"/>
+          <w:bottom w:val="single" w:sz="2" w:space="0" w:color="E3E3E3"/>
+          <w:right w:val="single" w:sz="2" w:space="0" w:color="E3E3E3"/>
+        </w:pBdr>
+        <w:shd w:val="clear" w:color="auto" w:fill="FFFFFF"/>
+        <w:spacing w:after="0" w:line="360" w:lineRule="auto"/>
+        <w:ind w:left="720"/>
+        <w:jc w:val="both"/>
+        <w:rPr>
+          <w:rFonts w:ascii="Times New Roman" w:eastAsia="Times New Roman" w:hAnsi="Times New Roman" w:cs="Times New Roman"/>
+          <w:color w:val="0D0D0D"/>
+          <w:sz w:val="24"/>
+          <w:szCs w:val="24"/>
+          <w:lang w:eastAsia="hu-HU"/>
+        </w:rPr>
+      </w:pPr>
+      <w:r>
+        <w:rPr>
+          <w:rFonts w:ascii="Times New Roman" w:eastAsia="Times New Roman" w:hAnsi="Times New Roman" w:cs="Times New Roman"/>
+          <w:noProof/>
+          <w:color w:val="0D0D0D"/>
+          <w:sz w:val="24"/>
+          <w:szCs w:val="24"/>
+          <w:lang w:eastAsia="hu-HU"/>
+        </w:rPr>
+        <w:drawing>
+          <wp:inline distT="0" distB="0" distL="0" distR="0">
+            <wp:extent cx="5314950" cy="3190875"/>
+            <wp:effectExtent l="0" t="0" r="0" b="9525"/>
+            <wp:docPr id="6" name="Kép 6"/>
+            <wp:cNvGraphicFramePr>
+              <a:graphicFrameLocks xmlns:a="http://schemas.openxmlformats.org/drawingml/2006/main" noChangeAspect="1"/>
+            </wp:cNvGraphicFramePr>
+            <a:graphic xmlns:a="http://schemas.openxmlformats.org/drawingml/2006/main">
+              <a:graphicData uri="http://schemas.openxmlformats.org/drawingml/2006/picture">
+                <pic:pic xmlns:pic="http://schemas.openxmlformats.org/drawingml/2006/picture">
+                  <pic:nvPicPr>
+                    <pic:cNvPr id="6" name="klasszikus.PNG"/>
+                    <pic:cNvPicPr/>
+                  </pic:nvPicPr>
+                  <pic:blipFill>
+                    <a:blip r:embed="rId7">
+                      <a:extLst>
+                        <a:ext uri="{28A0092B-C50C-407E-A947-70E740481C1C}">
+                          <a14:useLocalDpi xmlns:a14="http://schemas.microsoft.com/office/drawing/2010/main" val="0"/>
+                        </a:ext>
+                      </a:extLst>
+                    </a:blip>
+                    <a:stretch>
+                      <a:fillRect/>
+                    </a:stretch>
+                  </pic:blipFill>
+                  <pic:spPr>
+                    <a:xfrm>
+                      <a:off x="0" y="0"/>
+                      <a:ext cx="5315693" cy="3191321"/>
+                    </a:xfrm>
+                    <a:prstGeom prst="rect">
+                      <a:avLst/>
+                    </a:prstGeom>
+                  </pic:spPr>
+                </pic:pic>
+              </a:graphicData>
+            </a:graphic>
+          </wp:inline>
+        </w:drawing>
       </w:r>
     </w:p>
     <w:p>
@@ -1247,24 +1430,45 @@
           <w:right w:val="single" w:sz="2" w:space="0" w:color="E3E3E3"/>
         </w:pBdr>
         <w:shd w:val="clear" w:color="auto" w:fill="FFFFFF"/>
-        <w:spacing w:after="0" w:line="240" w:lineRule="auto"/>
-        <w:rPr>
-          <w:rFonts w:ascii="Times New Roman" w:eastAsia="Times New Roman" w:hAnsi="Times New Roman" w:cs="Times New Roman"/>
-          <w:color w:val="0D0D0D"/>
-          <w:sz w:val="24"/>
-          <w:szCs w:val="24"/>
-          <w:lang w:eastAsia="hu-HU"/>
-        </w:rPr>
-      </w:pPr>
-      <w:r>
-        <w:rPr>
-          <w:rFonts w:ascii="Times New Roman" w:eastAsia="Times New Roman" w:hAnsi="Times New Roman" w:cs="Times New Roman"/>
-          <w:color w:val="0D0D0D"/>
-          <w:sz w:val="24"/>
-          <w:szCs w:val="24"/>
-          <w:lang w:eastAsia="hu-HU"/>
-        </w:rPr>
-        <w:t xml:space="preserve">Az adatbázis </w:t>
+        <w:spacing w:after="0" w:line="360" w:lineRule="auto"/>
+        <w:jc w:val="both"/>
+        <w:rPr>
+          <w:rFonts w:ascii="Times New Roman" w:eastAsia="Times New Roman" w:hAnsi="Times New Roman" w:cs="Times New Roman"/>
+          <w:color w:val="0D0D0D"/>
+          <w:sz w:val="24"/>
+          <w:szCs w:val="24"/>
+          <w:lang w:eastAsia="hu-HU"/>
+        </w:rPr>
+      </w:pPr>
+      <w:r>
+        <w:rPr>
+          <w:rFonts w:ascii="Times New Roman" w:eastAsia="Times New Roman" w:hAnsi="Times New Roman" w:cs="Times New Roman"/>
+          <w:color w:val="0D0D0D"/>
+          <w:sz w:val="24"/>
+          <w:szCs w:val="24"/>
+          <w:lang w:eastAsia="hu-HU"/>
+        </w:rPr>
+        <w:t>O</w:t>
+      </w:r>
+      <w:r>
+        <w:rPr>
+          <w:rFonts w:ascii="Times New Roman" w:eastAsia="Times New Roman" w:hAnsi="Times New Roman" w:cs="Times New Roman"/>
+          <w:color w:val="0D0D0D"/>
+          <w:sz w:val="24"/>
+          <w:szCs w:val="24"/>
+          <w:lang w:eastAsia="hu-HU"/>
+        </w:rPr>
+        <w:t>sztálytársak neve és képneve</w:t>
+      </w:r>
+      <w:r>
+        <w:rPr>
+          <w:rFonts w:ascii="Times New Roman" w:eastAsia="Times New Roman" w:hAnsi="Times New Roman" w:cs="Times New Roman"/>
+          <w:color w:val="0D0D0D"/>
+          <w:sz w:val="24"/>
+          <w:szCs w:val="24"/>
+          <w:lang w:eastAsia="hu-HU"/>
+        </w:rPr>
+        <w:t xml:space="preserve"> a </w:t>
       </w:r>
       <w:proofErr w:type="spellStart"/>
       <w:r>
@@ -1275,7 +1479,7 @@
           <w:szCs w:val="24"/>
           <w:lang w:eastAsia="hu-HU"/>
         </w:rPr>
-        <w:t>MySQL</w:t>
+        <w:t>kep</w:t>
       </w:r>
       <w:proofErr w:type="spellEnd"/>
       <w:r>
@@ -1286,7 +1490,19 @@
           <w:szCs w:val="24"/>
           <w:lang w:eastAsia="hu-HU"/>
         </w:rPr>
-        <w:t xml:space="preserve"> segítségével van kezelve.</w:t>
+        <w:t xml:space="preserve"> t</w:t>
+      </w:r>
+      <w:bookmarkStart w:id="0" w:name="_GoBack"/>
+      <w:bookmarkEnd w:id="0"/>
+      <w:r>
+        <w:rPr>
+          <w:rFonts w:ascii="Times New Roman" w:eastAsia="Times New Roman" w:hAnsi="Times New Roman" w:cs="Times New Roman"/>
+          <w:color w:val="0D0D0D"/>
+          <w:sz w:val="24"/>
+          <w:szCs w:val="24"/>
+          <w:lang w:eastAsia="hu-HU"/>
+        </w:rPr>
+        <w:t>áblában.</w:t>
       </w:r>
     </w:p>
     <w:p>
@@ -1298,68 +1514,75 @@
           <w:right w:val="single" w:sz="2" w:space="0" w:color="E3E3E3"/>
         </w:pBdr>
         <w:shd w:val="clear" w:color="auto" w:fill="FFFFFF"/>
-        <w:spacing w:before="100" w:beforeAutospacing="1" w:after="100" w:afterAutospacing="1" w:line="240" w:lineRule="auto"/>
-        <w:outlineLvl w:val="2"/>
-        <w:rPr>
-          <w:rFonts w:ascii="Times New Roman" w:eastAsia="Times New Roman" w:hAnsi="Times New Roman" w:cs="Times New Roman"/>
-          <w:b/>
-          <w:bCs/>
-          <w:color w:val="0D0D0D"/>
-          <w:sz w:val="36"/>
-          <w:szCs w:val="24"/>
-          <w:lang w:eastAsia="hu-HU"/>
-        </w:rPr>
-      </w:pPr>
-      <w:r>
-        <w:rPr>
-          <w:rFonts w:ascii="Times New Roman" w:eastAsia="Times New Roman" w:hAnsi="Times New Roman" w:cs="Times New Roman"/>
-          <w:b/>
-          <w:bCs/>
-          <w:color w:val="0D0D0D"/>
-          <w:sz w:val="36"/>
-          <w:szCs w:val="24"/>
-          <w:lang w:eastAsia="hu-HU"/>
-        </w:rPr>
-        <w:t>6. Biztonság</w:t>
-      </w:r>
-      <w:bookmarkStart w:id="0" w:name="_GoBack"/>
-      <w:bookmarkEnd w:id="0"/>
-    </w:p>
-    <w:p>
-      <w:pPr>
-        <w:pBdr>
-          <w:top w:val="single" w:sz="2" w:space="0" w:color="E3E3E3"/>
-          <w:left w:val="single" w:sz="2" w:space="0" w:color="E3E3E3"/>
-          <w:bottom w:val="single" w:sz="2" w:space="0" w:color="E3E3E3"/>
-          <w:right w:val="single" w:sz="2" w:space="0" w:color="E3E3E3"/>
-        </w:pBdr>
-        <w:shd w:val="clear" w:color="auto" w:fill="FFFFFF"/>
-        <w:spacing w:after="300" w:line="240" w:lineRule="auto"/>
-        <w:rPr>
-          <w:rFonts w:ascii="Times New Roman" w:eastAsia="Times New Roman" w:hAnsi="Times New Roman" w:cs="Times New Roman"/>
-          <w:color w:val="0D0D0D"/>
-          <w:sz w:val="24"/>
-          <w:szCs w:val="24"/>
-          <w:lang w:eastAsia="hu-HU"/>
-        </w:rPr>
-      </w:pPr>
-      <w:r>
-        <w:rPr>
-          <w:rFonts w:ascii="Times New Roman" w:eastAsia="Times New Roman" w:hAnsi="Times New Roman" w:cs="Times New Roman"/>
+        <w:spacing w:after="0" w:line="360" w:lineRule="auto"/>
+        <w:ind w:left="720"/>
+        <w:jc w:val="both"/>
+        <w:rPr>
+          <w:rFonts w:ascii="Times New Roman" w:eastAsia="Times New Roman" w:hAnsi="Times New Roman" w:cs="Times New Roman"/>
+          <w:color w:val="0D0D0D"/>
+          <w:sz w:val="24"/>
+          <w:szCs w:val="24"/>
+          <w:lang w:eastAsia="hu-HU"/>
+        </w:rPr>
+      </w:pPr>
+      <w:r>
+        <w:rPr>
+          <w:rFonts w:ascii="Times New Roman" w:eastAsia="Times New Roman" w:hAnsi="Times New Roman" w:cs="Times New Roman"/>
+          <w:noProof/>
           <w:color w:val="0D0D0D"/>
           <w:sz w:val="24"/>
           <w:szCs w:val="24"/>
           <w:lang w:eastAsia="hu-HU"/>
         </w:rPr>
         <w:lastRenderedPageBreak/>
-        <w:t>Az alkalmazás biztonságának javítása érdekében:</w:t>
+        <w:drawing>
+          <wp:inline distT="0" distB="0" distL="0" distR="0">
+            <wp:extent cx="1981477" cy="3210373"/>
+            <wp:effectExtent l="0" t="0" r="0" b="0"/>
+            <wp:docPr id="3" name="Kép 3"/>
+            <wp:cNvGraphicFramePr>
+              <a:graphicFrameLocks xmlns:a="http://schemas.openxmlformats.org/drawingml/2006/main" noChangeAspect="1"/>
+            </wp:cNvGraphicFramePr>
+            <a:graphic xmlns:a="http://schemas.openxmlformats.org/drawingml/2006/main">
+              <a:graphicData uri="http://schemas.openxmlformats.org/drawingml/2006/picture">
+                <pic:pic xmlns:pic="http://schemas.openxmlformats.org/drawingml/2006/picture">
+                  <pic:nvPicPr>
+                    <pic:cNvPr id="3" name="kep.PNG"/>
+                    <pic:cNvPicPr/>
+                  </pic:nvPicPr>
+                  <pic:blipFill>
+                    <a:blip r:embed="rId8">
+                      <a:extLst>
+                        <a:ext uri="{28A0092B-C50C-407E-A947-70E740481C1C}">
+                          <a14:useLocalDpi xmlns:a14="http://schemas.microsoft.com/office/drawing/2010/main" val="0"/>
+                        </a:ext>
+                      </a:extLst>
+                    </a:blip>
+                    <a:stretch>
+                      <a:fillRect/>
+                    </a:stretch>
+                  </pic:blipFill>
+                  <pic:spPr>
+                    <a:xfrm>
+                      <a:off x="0" y="0"/>
+                      <a:ext cx="1981477" cy="3210373"/>
+                    </a:xfrm>
+                    <a:prstGeom prst="rect">
+                      <a:avLst/>
+                    </a:prstGeom>
+                  </pic:spPr>
+                </pic:pic>
+              </a:graphicData>
+            </a:graphic>
+          </wp:inline>
+        </w:drawing>
       </w:r>
     </w:p>
     <w:p>
       <w:pPr>
         <w:numPr>
           <w:ilvl w:val="0"/>
-          <w:numId w:val="6"/>
+          <w:numId w:val="5"/>
         </w:numPr>
         <w:pBdr>
           <w:top w:val="single" w:sz="2" w:space="0" w:color="E3E3E3"/>
@@ -1368,24 +1591,25 @@
           <w:right w:val="single" w:sz="2" w:space="0" w:color="E3E3E3"/>
         </w:pBdr>
         <w:shd w:val="clear" w:color="auto" w:fill="FFFFFF"/>
-        <w:spacing w:after="0" w:line="240" w:lineRule="auto"/>
-        <w:rPr>
-          <w:rFonts w:ascii="Times New Roman" w:eastAsia="Times New Roman" w:hAnsi="Times New Roman" w:cs="Times New Roman"/>
-          <w:color w:val="0D0D0D"/>
-          <w:sz w:val="24"/>
-          <w:szCs w:val="24"/>
-          <w:lang w:eastAsia="hu-HU"/>
-        </w:rPr>
-      </w:pPr>
-      <w:r>
-        <w:rPr>
-          <w:rFonts w:ascii="Times New Roman" w:eastAsia="Times New Roman" w:hAnsi="Times New Roman" w:cs="Times New Roman"/>
-          <w:color w:val="0D0D0D"/>
-          <w:sz w:val="24"/>
-          <w:szCs w:val="24"/>
-          <w:lang w:eastAsia="hu-HU"/>
-        </w:rPr>
-        <w:t xml:space="preserve">Használjon </w:t>
+        <w:spacing w:after="0" w:line="360" w:lineRule="auto"/>
+        <w:jc w:val="both"/>
+        <w:rPr>
+          <w:rFonts w:ascii="Times New Roman" w:eastAsia="Times New Roman" w:hAnsi="Times New Roman" w:cs="Times New Roman"/>
+          <w:color w:val="0D0D0D"/>
+          <w:sz w:val="24"/>
+          <w:szCs w:val="24"/>
+          <w:lang w:eastAsia="hu-HU"/>
+        </w:rPr>
+      </w:pPr>
+      <w:r>
+        <w:rPr>
+          <w:rFonts w:ascii="Times New Roman" w:eastAsia="Times New Roman" w:hAnsi="Times New Roman" w:cs="Times New Roman"/>
+          <w:color w:val="0D0D0D"/>
+          <w:sz w:val="24"/>
+          <w:szCs w:val="24"/>
+          <w:lang w:eastAsia="hu-HU"/>
+        </w:rPr>
+        <w:t xml:space="preserve">Osztálytársak neve és hozzájuk illő </w:t>
       </w:r>
       <w:proofErr w:type="spellStart"/>
       <w:r>
@@ -1396,7 +1620,7 @@
           <w:szCs w:val="24"/>
           <w:lang w:eastAsia="hu-HU"/>
         </w:rPr>
-        <w:t>paraméterizált</w:t>
+        <w:t>emojik</w:t>
       </w:r>
       <w:proofErr w:type="spellEnd"/>
       <w:r>
@@ -1407,7 +1631,29 @@
           <w:szCs w:val="24"/>
           <w:lang w:eastAsia="hu-HU"/>
         </w:rPr>
-        <w:t xml:space="preserve"> SQL lekéréseket az SQL befecskendezés megelőzésére.</w:t>
+        <w:t xml:space="preserve"> az </w:t>
+      </w:r>
+      <w:proofErr w:type="spellStart"/>
+      <w:r>
+        <w:rPr>
+          <w:rFonts w:ascii="Times New Roman" w:eastAsia="Times New Roman" w:hAnsi="Times New Roman" w:cs="Times New Roman"/>
+          <w:color w:val="0D0D0D"/>
+          <w:sz w:val="24"/>
+          <w:szCs w:val="24"/>
+          <w:lang w:eastAsia="hu-HU"/>
+        </w:rPr>
+        <w:t>emoji</w:t>
+      </w:r>
+      <w:proofErr w:type="spellEnd"/>
+      <w:r>
+        <w:rPr>
+          <w:rFonts w:ascii="Times New Roman" w:eastAsia="Times New Roman" w:hAnsi="Times New Roman" w:cs="Times New Roman"/>
+          <w:color w:val="0D0D0D"/>
+          <w:sz w:val="24"/>
+          <w:szCs w:val="24"/>
+          <w:lang w:eastAsia="hu-HU"/>
+        </w:rPr>
+        <w:t xml:space="preserve"> táblában.</w:t>
       </w:r>
     </w:p>
     <w:p>
@@ -1419,65 +1665,74 @@
           <w:right w:val="single" w:sz="2" w:space="0" w:color="E3E3E3"/>
         </w:pBdr>
         <w:shd w:val="clear" w:color="auto" w:fill="FFFFFF"/>
-        <w:spacing w:before="100" w:beforeAutospacing="1" w:after="100" w:afterAutospacing="1" w:line="240" w:lineRule="auto"/>
-        <w:outlineLvl w:val="2"/>
-        <w:rPr>
-          <w:rFonts w:ascii="Times New Roman" w:eastAsia="Times New Roman" w:hAnsi="Times New Roman" w:cs="Times New Roman"/>
-          <w:b/>
-          <w:bCs/>
-          <w:color w:val="0D0D0D"/>
-          <w:sz w:val="24"/>
-          <w:szCs w:val="24"/>
-          <w:lang w:eastAsia="hu-HU"/>
-        </w:rPr>
-      </w:pPr>
-      <w:r>
-        <w:rPr>
-          <w:rFonts w:ascii="Times New Roman" w:eastAsia="Times New Roman" w:hAnsi="Times New Roman" w:cs="Times New Roman"/>
-          <w:b/>
-          <w:bCs/>
-          <w:color w:val="0D0D0D"/>
-          <w:sz w:val="24"/>
-          <w:szCs w:val="24"/>
-          <w:lang w:eastAsia="hu-HU"/>
-        </w:rPr>
-        <w:t>7. Teljesítmény és Skálázhatóság</w:t>
-      </w:r>
-    </w:p>
-    <w:p>
-      <w:pPr>
-        <w:pBdr>
-          <w:top w:val="single" w:sz="2" w:space="0" w:color="E3E3E3"/>
-          <w:left w:val="single" w:sz="2" w:space="0" w:color="E3E3E3"/>
-          <w:bottom w:val="single" w:sz="2" w:space="0" w:color="E3E3E3"/>
-          <w:right w:val="single" w:sz="2" w:space="0" w:color="E3E3E3"/>
-        </w:pBdr>
-        <w:shd w:val="clear" w:color="auto" w:fill="FFFFFF"/>
-        <w:spacing w:after="300" w:line="240" w:lineRule="auto"/>
-        <w:rPr>
-          <w:rFonts w:ascii="Times New Roman" w:eastAsia="Times New Roman" w:hAnsi="Times New Roman" w:cs="Times New Roman"/>
-          <w:color w:val="0D0D0D"/>
-          <w:sz w:val="24"/>
-          <w:szCs w:val="24"/>
-          <w:lang w:eastAsia="hu-HU"/>
-        </w:rPr>
-      </w:pPr>
-      <w:r>
-        <w:rPr>
-          <w:rFonts w:ascii="Times New Roman" w:eastAsia="Times New Roman" w:hAnsi="Times New Roman" w:cs="Times New Roman"/>
-          <w:color w:val="0D0D0D"/>
-          <w:sz w:val="24"/>
-          <w:szCs w:val="24"/>
-          <w:lang w:eastAsia="hu-HU"/>
-        </w:rPr>
-        <w:t>Az alkalmazás teljesítményének javítása érdekében:</w:t>
+        <w:spacing w:after="0" w:line="360" w:lineRule="auto"/>
+        <w:ind w:left="720"/>
+        <w:jc w:val="both"/>
+        <w:rPr>
+          <w:rFonts w:ascii="Times New Roman" w:eastAsia="Times New Roman" w:hAnsi="Times New Roman" w:cs="Times New Roman"/>
+          <w:color w:val="0D0D0D"/>
+          <w:sz w:val="24"/>
+          <w:szCs w:val="24"/>
+          <w:lang w:eastAsia="hu-HU"/>
+        </w:rPr>
+      </w:pPr>
+      <w:r>
+        <w:rPr>
+          <w:rFonts w:ascii="Times New Roman" w:eastAsia="Times New Roman" w:hAnsi="Times New Roman" w:cs="Times New Roman"/>
+          <w:noProof/>
+          <w:color w:val="0D0D0D"/>
+          <w:sz w:val="24"/>
+          <w:szCs w:val="24"/>
+          <w:lang w:eastAsia="hu-HU"/>
+        </w:rPr>
+        <w:drawing>
+          <wp:inline distT="0" distB="0" distL="0" distR="0">
+            <wp:extent cx="3267531" cy="3181794"/>
+            <wp:effectExtent l="0" t="0" r="9525" b="0"/>
+            <wp:docPr id="5" name="Kép 5"/>
+            <wp:cNvGraphicFramePr>
+              <a:graphicFrameLocks xmlns:a="http://schemas.openxmlformats.org/drawingml/2006/main" noChangeAspect="1"/>
+            </wp:cNvGraphicFramePr>
+            <a:graphic xmlns:a="http://schemas.openxmlformats.org/drawingml/2006/main">
+              <a:graphicData uri="http://schemas.openxmlformats.org/drawingml/2006/picture">
+                <pic:pic xmlns:pic="http://schemas.openxmlformats.org/drawingml/2006/picture">
+                  <pic:nvPicPr>
+                    <pic:cNvPr id="5" name="Képkivágás.PNG"/>
+                    <pic:cNvPicPr/>
+                  </pic:nvPicPr>
+                  <pic:blipFill>
+                    <a:blip r:embed="rId9">
+                      <a:extLst>
+                        <a:ext uri="{28A0092B-C50C-407E-A947-70E740481C1C}">
+                          <a14:useLocalDpi xmlns:a14="http://schemas.microsoft.com/office/drawing/2010/main" val="0"/>
+                        </a:ext>
+                      </a:extLst>
+                    </a:blip>
+                    <a:stretch>
+                      <a:fillRect/>
+                    </a:stretch>
+                  </pic:blipFill>
+                  <pic:spPr>
+                    <a:xfrm>
+                      <a:off x="0" y="0"/>
+                      <a:ext cx="3267531" cy="3181794"/>
+                    </a:xfrm>
+                    <a:prstGeom prst="rect">
+                      <a:avLst/>
+                    </a:prstGeom>
+                  </pic:spPr>
+                </pic:pic>
+              </a:graphicData>
+            </a:graphic>
+          </wp:inline>
+        </w:drawing>
       </w:r>
     </w:p>
     <w:p>
       <w:pPr>
         <w:numPr>
           <w:ilvl w:val="0"/>
-          <w:numId w:val="7"/>
+          <w:numId w:val="5"/>
         </w:numPr>
         <w:pBdr>
           <w:top w:val="single" w:sz="2" w:space="0" w:color="E3E3E3"/>
@@ -1486,32 +1741,51 @@
           <w:right w:val="single" w:sz="2" w:space="0" w:color="E3E3E3"/>
         </w:pBdr>
         <w:shd w:val="clear" w:color="auto" w:fill="FFFFFF"/>
-        <w:spacing w:after="0" w:line="240" w:lineRule="auto"/>
-        <w:rPr>
-          <w:rFonts w:ascii="Times New Roman" w:eastAsia="Times New Roman" w:hAnsi="Times New Roman" w:cs="Times New Roman"/>
-          <w:color w:val="0D0D0D"/>
-          <w:sz w:val="24"/>
-          <w:szCs w:val="24"/>
-          <w:lang w:eastAsia="hu-HU"/>
-        </w:rPr>
-      </w:pPr>
-      <w:r>
-        <w:rPr>
-          <w:rFonts w:ascii="Times New Roman" w:eastAsia="Times New Roman" w:hAnsi="Times New Roman" w:cs="Times New Roman"/>
-          <w:color w:val="0D0D0D"/>
-          <w:sz w:val="24"/>
-          <w:szCs w:val="24"/>
-          <w:lang w:eastAsia="hu-HU"/>
-        </w:rPr>
-        <w:t>Optimalizálja az adatbázis lekéréseket és indexeléseket.</w:t>
-      </w:r>
-    </w:p>
-    <w:p>
-      <w:pPr>
-        <w:numPr>
-          <w:ilvl w:val="0"/>
-          <w:numId w:val="7"/>
-        </w:numPr>
+        <w:spacing w:after="0" w:line="360" w:lineRule="auto"/>
+        <w:jc w:val="both"/>
+        <w:rPr>
+          <w:rFonts w:ascii="Times New Roman" w:eastAsia="Times New Roman" w:hAnsi="Times New Roman" w:cs="Times New Roman"/>
+          <w:color w:val="0D0D0D"/>
+          <w:sz w:val="24"/>
+          <w:szCs w:val="24"/>
+          <w:lang w:eastAsia="hu-HU"/>
+        </w:rPr>
+      </w:pPr>
+      <w:r>
+        <w:rPr>
+          <w:rFonts w:ascii="Times New Roman" w:eastAsia="Times New Roman" w:hAnsi="Times New Roman" w:cs="Times New Roman"/>
+          <w:color w:val="0D0D0D"/>
+          <w:sz w:val="24"/>
+          <w:szCs w:val="24"/>
+          <w:lang w:eastAsia="hu-HU"/>
+        </w:rPr>
+        <w:t xml:space="preserve">Az adatbázis </w:t>
+      </w:r>
+      <w:proofErr w:type="spellStart"/>
+      <w:r>
+        <w:rPr>
+          <w:rFonts w:ascii="Times New Roman" w:eastAsia="Times New Roman" w:hAnsi="Times New Roman" w:cs="Times New Roman"/>
+          <w:color w:val="0D0D0D"/>
+          <w:sz w:val="24"/>
+          <w:szCs w:val="24"/>
+          <w:lang w:eastAsia="hu-HU"/>
+        </w:rPr>
+        <w:t>MySQL</w:t>
+      </w:r>
+      <w:proofErr w:type="spellEnd"/>
+      <w:r>
+        <w:rPr>
+          <w:rFonts w:ascii="Times New Roman" w:eastAsia="Times New Roman" w:hAnsi="Times New Roman" w:cs="Times New Roman"/>
+          <w:color w:val="0D0D0D"/>
+          <w:sz w:val="24"/>
+          <w:szCs w:val="24"/>
+          <w:lang w:eastAsia="hu-HU"/>
+        </w:rPr>
+        <w:t xml:space="preserve"> segítségével van kezelve.</w:t>
+      </w:r>
+    </w:p>
+    <w:p>
+      <w:pPr>
         <w:pBdr>
           <w:top w:val="single" w:sz="2" w:space="0" w:color="E3E3E3"/>
           <w:left w:val="single" w:sz="2" w:space="0" w:color="E3E3E3"/>
@@ -1519,46 +1793,42 @@
           <w:right w:val="single" w:sz="2" w:space="0" w:color="E3E3E3"/>
         </w:pBdr>
         <w:shd w:val="clear" w:color="auto" w:fill="FFFFFF"/>
-        <w:spacing w:after="0" w:line="240" w:lineRule="auto"/>
-        <w:rPr>
-          <w:rFonts w:ascii="Times New Roman" w:eastAsia="Times New Roman" w:hAnsi="Times New Roman" w:cs="Times New Roman"/>
-          <w:color w:val="0D0D0D"/>
-          <w:sz w:val="24"/>
-          <w:szCs w:val="24"/>
-          <w:lang w:eastAsia="hu-HU"/>
-        </w:rPr>
-      </w:pPr>
-      <w:r>
-        <w:rPr>
-          <w:rFonts w:ascii="Times New Roman" w:eastAsia="Times New Roman" w:hAnsi="Times New Roman" w:cs="Times New Roman"/>
-          <w:color w:val="0D0D0D"/>
-          <w:sz w:val="24"/>
-          <w:szCs w:val="24"/>
-          <w:lang w:eastAsia="hu-HU"/>
-        </w:rPr>
-        <w:t>Használjon cache-</w:t>
-      </w:r>
-      <w:proofErr w:type="spellStart"/>
-      <w:r>
-        <w:rPr>
-          <w:rFonts w:ascii="Times New Roman" w:eastAsia="Times New Roman" w:hAnsi="Times New Roman" w:cs="Times New Roman"/>
-          <w:color w:val="0D0D0D"/>
-          <w:sz w:val="24"/>
-          <w:szCs w:val="24"/>
-          <w:lang w:eastAsia="hu-HU"/>
-        </w:rPr>
-        <w:t>elést</w:t>
-      </w:r>
-      <w:proofErr w:type="spellEnd"/>
-      <w:r>
-        <w:rPr>
-          <w:rFonts w:ascii="Times New Roman" w:eastAsia="Times New Roman" w:hAnsi="Times New Roman" w:cs="Times New Roman"/>
-          <w:color w:val="0D0D0D"/>
-          <w:sz w:val="24"/>
-          <w:szCs w:val="24"/>
-          <w:lang w:eastAsia="hu-HU"/>
-        </w:rPr>
-        <w:t xml:space="preserve"> a gyakran használt adatokhoz.</w:t>
+        <w:spacing w:before="100" w:beforeAutospacing="1" w:after="100" w:afterAutospacing="1" w:line="360" w:lineRule="auto"/>
+        <w:jc w:val="both"/>
+        <w:outlineLvl w:val="2"/>
+        <w:rPr>
+          <w:rFonts w:ascii="Times New Roman" w:eastAsia="Times New Roman" w:hAnsi="Times New Roman" w:cs="Times New Roman"/>
+          <w:b/>
+          <w:bCs/>
+          <w:color w:val="0D0D0D"/>
+          <w:sz w:val="36"/>
+          <w:szCs w:val="36"/>
+          <w:lang w:eastAsia="hu-HU"/>
+        </w:rPr>
+      </w:pPr>
+      <w:r>
+        <w:rPr>
+          <w:rFonts w:ascii="Times New Roman" w:eastAsia="Times New Roman" w:hAnsi="Times New Roman" w:cs="Times New Roman"/>
+          <w:b/>
+          <w:bCs/>
+          <w:color w:val="0D0D0D"/>
+          <w:sz w:val="36"/>
+          <w:szCs w:val="36"/>
+          <w:lang w:eastAsia="hu-HU"/>
+        </w:rPr>
+        <w:t>6</w:t>
+      </w:r>
+      <w:r>
+        <w:rPr>
+          <w:rFonts w:ascii="Times New Roman" w:eastAsia="Times New Roman" w:hAnsi="Times New Roman" w:cs="Times New Roman"/>
+          <w:b/>
+          <w:bCs/>
+          <w:color w:val="0D0D0D"/>
+          <w:sz w:val="36"/>
+          <w:szCs w:val="36"/>
+          <w:lang w:eastAsia="hu-HU"/>
+        </w:rPr>
+        <w:t>. Dokumentáció</w:t>
       </w:r>
     </w:p>
     <w:p>
@@ -1570,91 +1840,25 @@
           <w:right w:val="single" w:sz="2" w:space="0" w:color="E3E3E3"/>
         </w:pBdr>
         <w:shd w:val="clear" w:color="auto" w:fill="FFFFFF"/>
-        <w:spacing w:before="100" w:beforeAutospacing="1" w:after="100" w:afterAutospacing="1" w:line="240" w:lineRule="auto"/>
-        <w:outlineLvl w:val="2"/>
-        <w:rPr>
-          <w:rFonts w:ascii="Times New Roman" w:eastAsia="Times New Roman" w:hAnsi="Times New Roman" w:cs="Times New Roman"/>
-          <w:b/>
-          <w:bCs/>
-          <w:color w:val="0D0D0D"/>
-          <w:sz w:val="24"/>
-          <w:szCs w:val="24"/>
-          <w:lang w:eastAsia="hu-HU"/>
-        </w:rPr>
-      </w:pPr>
-      <w:r>
-        <w:rPr>
-          <w:rFonts w:ascii="Times New Roman" w:eastAsia="Times New Roman" w:hAnsi="Times New Roman" w:cs="Times New Roman"/>
-          <w:b/>
-          <w:bCs/>
-          <w:color w:val="0D0D0D"/>
-          <w:sz w:val="24"/>
-          <w:szCs w:val="24"/>
-          <w:lang w:eastAsia="hu-HU"/>
-        </w:rPr>
-        <w:t>8. Hibakeresés és Naplózás</w:t>
-      </w:r>
-    </w:p>
-    <w:p>
-      <w:pPr>
-        <w:pBdr>
-          <w:top w:val="single" w:sz="2" w:space="0" w:color="E3E3E3"/>
-          <w:left w:val="single" w:sz="2" w:space="0" w:color="E3E3E3"/>
-          <w:bottom w:val="single" w:sz="2" w:space="0" w:color="E3E3E3"/>
-          <w:right w:val="single" w:sz="2" w:space="0" w:color="E3E3E3"/>
-        </w:pBdr>
-        <w:shd w:val="clear" w:color="auto" w:fill="FFFFFF"/>
-        <w:spacing w:after="300" w:line="240" w:lineRule="auto"/>
-        <w:rPr>
-          <w:rFonts w:ascii="Times New Roman" w:eastAsia="Times New Roman" w:hAnsi="Times New Roman" w:cs="Times New Roman"/>
-          <w:color w:val="0D0D0D"/>
-          <w:sz w:val="24"/>
-          <w:szCs w:val="24"/>
-          <w:lang w:eastAsia="hu-HU"/>
-        </w:rPr>
-      </w:pPr>
-      <w:r>
-        <w:rPr>
-          <w:rFonts w:ascii="Times New Roman" w:eastAsia="Times New Roman" w:hAnsi="Times New Roman" w:cs="Times New Roman"/>
-          <w:color w:val="0D0D0D"/>
-          <w:sz w:val="24"/>
-          <w:szCs w:val="24"/>
-          <w:lang w:eastAsia="hu-HU"/>
-        </w:rPr>
-        <w:t>Az alkalmazás hibakeresése és naplózása érdekében:</w:t>
-      </w:r>
-    </w:p>
-    <w:p>
-      <w:pPr>
-        <w:numPr>
-          <w:ilvl w:val="0"/>
-          <w:numId w:val="8"/>
-        </w:numPr>
-        <w:pBdr>
-          <w:top w:val="single" w:sz="2" w:space="0" w:color="E3E3E3"/>
-          <w:left w:val="single" w:sz="2" w:space="0" w:color="E3E3E3"/>
-          <w:bottom w:val="single" w:sz="2" w:space="0" w:color="E3E3E3"/>
-          <w:right w:val="single" w:sz="2" w:space="0" w:color="E3E3E3"/>
-        </w:pBdr>
-        <w:shd w:val="clear" w:color="auto" w:fill="FFFFFF"/>
-        <w:spacing w:after="0" w:line="240" w:lineRule="auto"/>
-        <w:rPr>
-          <w:rFonts w:ascii="Times New Roman" w:eastAsia="Times New Roman" w:hAnsi="Times New Roman" w:cs="Times New Roman"/>
-          <w:color w:val="0D0D0D"/>
-          <w:sz w:val="24"/>
-          <w:szCs w:val="24"/>
-          <w:lang w:eastAsia="hu-HU"/>
-        </w:rPr>
-      </w:pPr>
-      <w:r>
-        <w:rPr>
-          <w:rFonts w:ascii="Times New Roman" w:eastAsia="Times New Roman" w:hAnsi="Times New Roman" w:cs="Times New Roman"/>
-          <w:color w:val="0D0D0D"/>
-          <w:sz w:val="24"/>
-          <w:szCs w:val="24"/>
-          <w:lang w:eastAsia="hu-HU"/>
-        </w:rPr>
-        <w:t xml:space="preserve">Használjon </w:t>
+        <w:spacing w:after="300" w:line="360" w:lineRule="auto"/>
+        <w:jc w:val="both"/>
+        <w:rPr>
+          <w:rFonts w:ascii="Times New Roman" w:eastAsia="Times New Roman" w:hAnsi="Times New Roman" w:cs="Times New Roman"/>
+          <w:color w:val="0D0D0D"/>
+          <w:sz w:val="24"/>
+          <w:szCs w:val="24"/>
+          <w:lang w:eastAsia="hu-HU"/>
+        </w:rPr>
+      </w:pPr>
+      <w:r>
+        <w:rPr>
+          <w:rFonts w:ascii="Times New Roman" w:eastAsia="Times New Roman" w:hAnsi="Times New Roman" w:cs="Times New Roman"/>
+          <w:color w:val="0D0D0D"/>
+          <w:sz w:val="24"/>
+          <w:szCs w:val="24"/>
+          <w:lang w:eastAsia="hu-HU"/>
+        </w:rPr>
+        <w:t xml:space="preserve">A dokumentáció </w:t>
       </w:r>
       <w:proofErr w:type="spellStart"/>
       <w:r>
@@ -1665,7 +1869,7 @@
           <w:szCs w:val="24"/>
           <w:lang w:eastAsia="hu-HU"/>
         </w:rPr>
-        <w:t>logolást</w:t>
+        <w:t>Githubon</w:t>
       </w:r>
       <w:proofErr w:type="spellEnd"/>
       <w:r>
@@ -1676,70 +1880,29 @@
           <w:szCs w:val="24"/>
           <w:lang w:eastAsia="hu-HU"/>
         </w:rPr>
-        <w:t xml:space="preserve"> a hibák rögzítésére és nyomon követésére.</w:t>
-      </w:r>
-    </w:p>
-    <w:p>
-      <w:pPr>
-        <w:pBdr>
-          <w:top w:val="single" w:sz="2" w:space="0" w:color="E3E3E3"/>
-          <w:left w:val="single" w:sz="2" w:space="0" w:color="E3E3E3"/>
-          <w:bottom w:val="single" w:sz="2" w:space="0" w:color="E3E3E3"/>
-          <w:right w:val="single" w:sz="2" w:space="0" w:color="E3E3E3"/>
-        </w:pBdr>
-        <w:shd w:val="clear" w:color="auto" w:fill="FFFFFF"/>
-        <w:spacing w:before="100" w:beforeAutospacing="1" w:after="100" w:afterAutospacing="1" w:line="240" w:lineRule="auto"/>
-        <w:outlineLvl w:val="2"/>
-        <w:rPr>
-          <w:rFonts w:ascii="Times New Roman" w:eastAsia="Times New Roman" w:hAnsi="Times New Roman" w:cs="Times New Roman"/>
-          <w:b/>
-          <w:bCs/>
-          <w:color w:val="0D0D0D"/>
-          <w:sz w:val="24"/>
-          <w:szCs w:val="24"/>
-          <w:lang w:eastAsia="hu-HU"/>
-        </w:rPr>
-      </w:pPr>
-      <w:r>
-        <w:rPr>
-          <w:rFonts w:ascii="Times New Roman" w:eastAsia="Times New Roman" w:hAnsi="Times New Roman" w:cs="Times New Roman"/>
-          <w:b/>
-          <w:bCs/>
-          <w:color w:val="0D0D0D"/>
-          <w:sz w:val="24"/>
-          <w:szCs w:val="24"/>
-          <w:lang w:eastAsia="hu-HU"/>
-        </w:rPr>
-        <w:t>9. Karbantarthatóság és Dokumentáció</w:t>
-      </w:r>
-    </w:p>
-    <w:p>
-      <w:pPr>
-        <w:pBdr>
-          <w:top w:val="single" w:sz="2" w:space="0" w:color="E3E3E3"/>
-          <w:left w:val="single" w:sz="2" w:space="0" w:color="E3E3E3"/>
-          <w:bottom w:val="single" w:sz="2" w:space="0" w:color="E3E3E3"/>
-          <w:right w:val="single" w:sz="2" w:space="0" w:color="E3E3E3"/>
-        </w:pBdr>
-        <w:shd w:val="clear" w:color="auto" w:fill="FFFFFF"/>
-        <w:spacing w:after="300" w:line="240" w:lineRule="auto"/>
-        <w:rPr>
-          <w:rFonts w:ascii="Times New Roman" w:eastAsia="Times New Roman" w:hAnsi="Times New Roman" w:cs="Times New Roman"/>
-          <w:color w:val="0D0D0D"/>
-          <w:sz w:val="24"/>
-          <w:szCs w:val="24"/>
-          <w:lang w:eastAsia="hu-HU"/>
-        </w:rPr>
-      </w:pPr>
-      <w:r>
-        <w:rPr>
-          <w:rFonts w:ascii="Times New Roman" w:eastAsia="Times New Roman" w:hAnsi="Times New Roman" w:cs="Times New Roman"/>
-          <w:color w:val="0D0D0D"/>
-          <w:sz w:val="24"/>
-          <w:szCs w:val="24"/>
-          <w:lang w:eastAsia="hu-HU"/>
-        </w:rPr>
-        <w:t>Az alkalmazás karbantarthatóságának javítása érdekében:</w:t>
+        <w:t xml:space="preserve"> és </w:t>
+      </w:r>
+      <w:proofErr w:type="spellStart"/>
+      <w:r>
+        <w:rPr>
+          <w:rFonts w:ascii="Times New Roman" w:eastAsia="Times New Roman" w:hAnsi="Times New Roman" w:cs="Times New Roman"/>
+          <w:color w:val="0D0D0D"/>
+          <w:sz w:val="24"/>
+          <w:szCs w:val="24"/>
+          <w:lang w:eastAsia="hu-HU"/>
+        </w:rPr>
+        <w:t>Jirán</w:t>
+      </w:r>
+      <w:proofErr w:type="spellEnd"/>
+      <w:r>
+        <w:rPr>
+          <w:rFonts w:ascii="Times New Roman" w:eastAsia="Times New Roman" w:hAnsi="Times New Roman" w:cs="Times New Roman"/>
+          <w:color w:val="0D0D0D"/>
+          <w:sz w:val="24"/>
+          <w:szCs w:val="24"/>
+          <w:lang w:eastAsia="hu-HU"/>
+        </w:rPr>
+        <w:t xml:space="preserve"> történt.</w:t>
       </w:r>
     </w:p>
     <w:p>
@@ -1755,24 +1918,37 @@
           <w:right w:val="single" w:sz="2" w:space="0" w:color="E3E3E3"/>
         </w:pBdr>
         <w:shd w:val="clear" w:color="auto" w:fill="FFFFFF"/>
-        <w:spacing w:after="0" w:line="240" w:lineRule="auto"/>
-        <w:rPr>
-          <w:rFonts w:ascii="Times New Roman" w:eastAsia="Times New Roman" w:hAnsi="Times New Roman" w:cs="Times New Roman"/>
-          <w:color w:val="0D0D0D"/>
-          <w:sz w:val="24"/>
-          <w:szCs w:val="24"/>
-          <w:lang w:eastAsia="hu-HU"/>
-        </w:rPr>
-      </w:pPr>
-      <w:r>
-        <w:rPr>
-          <w:rFonts w:ascii="Times New Roman" w:eastAsia="Times New Roman" w:hAnsi="Times New Roman" w:cs="Times New Roman"/>
-          <w:color w:val="0D0D0D"/>
-          <w:sz w:val="24"/>
-          <w:szCs w:val="24"/>
-          <w:lang w:eastAsia="hu-HU"/>
-        </w:rPr>
-        <w:t>Dokumentálja a kódot és a funkciókat.</w:t>
+        <w:spacing w:after="0" w:line="360" w:lineRule="auto"/>
+        <w:jc w:val="both"/>
+        <w:rPr>
+          <w:rFonts w:ascii="Times New Roman" w:eastAsia="Times New Roman" w:hAnsi="Times New Roman" w:cs="Times New Roman"/>
+          <w:color w:val="0D0D0D"/>
+          <w:sz w:val="24"/>
+          <w:szCs w:val="24"/>
+          <w:lang w:eastAsia="hu-HU"/>
+        </w:rPr>
+      </w:pPr>
+      <w:proofErr w:type="spellStart"/>
+      <w:r>
+        <w:rPr>
+          <w:rFonts w:ascii="Times New Roman" w:eastAsia="Times New Roman" w:hAnsi="Times New Roman" w:cs="Times New Roman"/>
+          <w:color w:val="0D0D0D"/>
+          <w:sz w:val="24"/>
+          <w:szCs w:val="24"/>
+          <w:lang w:eastAsia="hu-HU"/>
+        </w:rPr>
+        <w:t>Jirán</w:t>
+      </w:r>
+      <w:proofErr w:type="spellEnd"/>
+      <w:r>
+        <w:rPr>
+          <w:rFonts w:ascii="Times New Roman" w:eastAsia="Times New Roman" w:hAnsi="Times New Roman" w:cs="Times New Roman"/>
+          <w:color w:val="0D0D0D"/>
+          <w:sz w:val="24"/>
+          <w:szCs w:val="24"/>
+          <w:lang w:eastAsia="hu-HU"/>
+        </w:rPr>
+        <w:t xml:space="preserve"> megtalálhatóak a feladatok, feladatok szétosztása a készítők között.</w:t>
       </w:r>
     </w:p>
     <w:p>
@@ -1788,24 +1964,59 @@
           <w:right w:val="single" w:sz="2" w:space="0" w:color="E3E3E3"/>
         </w:pBdr>
         <w:shd w:val="clear" w:color="auto" w:fill="FFFFFF"/>
-        <w:spacing w:after="0" w:line="240" w:lineRule="auto"/>
-        <w:rPr>
-          <w:rFonts w:ascii="Times New Roman" w:eastAsia="Times New Roman" w:hAnsi="Times New Roman" w:cs="Times New Roman"/>
-          <w:color w:val="0D0D0D"/>
-          <w:sz w:val="24"/>
-          <w:szCs w:val="24"/>
-          <w:lang w:eastAsia="hu-HU"/>
-        </w:rPr>
-      </w:pPr>
-      <w:r>
-        <w:rPr>
-          <w:rFonts w:ascii="Times New Roman" w:eastAsia="Times New Roman" w:hAnsi="Times New Roman" w:cs="Times New Roman"/>
-          <w:color w:val="0D0D0D"/>
-          <w:sz w:val="24"/>
-          <w:szCs w:val="24"/>
-          <w:lang w:eastAsia="hu-HU"/>
-        </w:rPr>
-        <w:t>Vegyen részt a rendszeres karbantartásban és frissítésekben.</w:t>
+        <w:spacing w:after="0" w:line="360" w:lineRule="auto"/>
+        <w:jc w:val="both"/>
+        <w:rPr>
+          <w:rFonts w:ascii="Times New Roman" w:eastAsia="Times New Roman" w:hAnsi="Times New Roman" w:cs="Times New Roman"/>
+          <w:color w:val="0D0D0D"/>
+          <w:sz w:val="24"/>
+          <w:szCs w:val="24"/>
+          <w:lang w:eastAsia="hu-HU"/>
+        </w:rPr>
+      </w:pPr>
+      <w:proofErr w:type="spellStart"/>
+      <w:r>
+        <w:rPr>
+          <w:rFonts w:ascii="Times New Roman" w:eastAsia="Times New Roman" w:hAnsi="Times New Roman" w:cs="Times New Roman"/>
+          <w:color w:val="0D0D0D"/>
+          <w:sz w:val="24"/>
+          <w:szCs w:val="24"/>
+          <w:lang w:eastAsia="hu-HU"/>
+        </w:rPr>
+        <w:t>Githubon</w:t>
+      </w:r>
+      <w:proofErr w:type="spellEnd"/>
+      <w:r>
+        <w:rPr>
+          <w:rFonts w:ascii="Times New Roman" w:eastAsia="Times New Roman" w:hAnsi="Times New Roman" w:cs="Times New Roman"/>
+          <w:color w:val="0D0D0D"/>
+          <w:sz w:val="24"/>
+          <w:szCs w:val="24"/>
+          <w:lang w:eastAsia="hu-HU"/>
+        </w:rPr>
+        <w:t xml:space="preserve"> részletesen követhető </w:t>
+      </w:r>
+      <w:proofErr w:type="spellStart"/>
+      <w:r>
+        <w:rPr>
+          <w:rFonts w:ascii="Times New Roman" w:eastAsia="Times New Roman" w:hAnsi="Times New Roman" w:cs="Times New Roman"/>
+          <w:color w:val="0D0D0D"/>
+          <w:sz w:val="24"/>
+          <w:szCs w:val="24"/>
+          <w:lang w:eastAsia="hu-HU"/>
+        </w:rPr>
+        <w:t>branchekre</w:t>
+      </w:r>
+      <w:proofErr w:type="spellEnd"/>
+      <w:r>
+        <w:rPr>
+          <w:rFonts w:ascii="Times New Roman" w:eastAsia="Times New Roman" w:hAnsi="Times New Roman" w:cs="Times New Roman"/>
+          <w:color w:val="0D0D0D"/>
+          <w:sz w:val="24"/>
+          <w:szCs w:val="24"/>
+          <w:lang w:eastAsia="hu-HU"/>
+        </w:rPr>
+        <w:t xml:space="preserve"> szétosztva a fejlesztés folyamata.</w:t>
       </w:r>
     </w:p>
     <w:p>
@@ -1817,15 +2028,16 @@
           <w:right w:val="single" w:sz="2" w:space="0" w:color="E3E3E3"/>
         </w:pBdr>
         <w:shd w:val="clear" w:color="auto" w:fill="FFFFFF"/>
-        <w:spacing w:before="100" w:beforeAutospacing="1" w:after="100" w:afterAutospacing="1" w:line="240" w:lineRule="auto"/>
+        <w:spacing w:before="100" w:beforeAutospacing="1" w:after="100" w:afterAutospacing="1" w:line="360" w:lineRule="auto"/>
+        <w:jc w:val="both"/>
         <w:outlineLvl w:val="2"/>
         <w:rPr>
           <w:rFonts w:ascii="Times New Roman" w:eastAsia="Times New Roman" w:hAnsi="Times New Roman" w:cs="Times New Roman"/>
           <w:b/>
           <w:bCs/>
           <w:color w:val="0D0D0D"/>
-          <w:sz w:val="24"/>
-          <w:szCs w:val="24"/>
+          <w:sz w:val="36"/>
+          <w:szCs w:val="36"/>
           <w:lang w:eastAsia="hu-HU"/>
         </w:rPr>
       </w:pPr>
@@ -1835,11 +2047,24 @@
           <w:b/>
           <w:bCs/>
           <w:color w:val="0D0D0D"/>
-          <w:sz w:val="24"/>
-          <w:szCs w:val="24"/>
-          <w:lang w:eastAsia="hu-HU"/>
-        </w:rPr>
-        <w:t>11. Kapcsolódó Erőforrások</w:t>
+          <w:sz w:val="36"/>
+          <w:szCs w:val="36"/>
+          <w:lang w:eastAsia="hu-HU"/>
+        </w:rPr>
+        <w:lastRenderedPageBreak/>
+        <w:t>7</w:t>
+      </w:r>
+      <w:r>
+        <w:rPr>
+          <w:rFonts w:ascii="Times New Roman" w:eastAsia="Times New Roman" w:hAnsi="Times New Roman" w:cs="Times New Roman"/>
+          <w:b/>
+          <w:bCs/>
+          <w:color w:val="0D0D0D"/>
+          <w:sz w:val="36"/>
+          <w:szCs w:val="36"/>
+          <w:lang w:eastAsia="hu-HU"/>
+        </w:rPr>
+        <w:t>. Kapcsolódó Erőforrások</w:t>
       </w:r>
     </w:p>
     <w:p>
@@ -1851,7 +2076,8 @@
           <w:right w:val="single" w:sz="2" w:space="0" w:color="E3E3E3"/>
         </w:pBdr>
         <w:shd w:val="clear" w:color="auto" w:fill="FFFFFF"/>
-        <w:spacing w:after="300" w:line="240" w:lineRule="auto"/>
+        <w:spacing w:after="300" w:line="360" w:lineRule="auto"/>
+        <w:jc w:val="both"/>
         <w:rPr>
           <w:rFonts w:ascii="Times New Roman" w:eastAsia="Times New Roman" w:hAnsi="Times New Roman" w:cs="Times New Roman"/>
           <w:color w:val="0D0D0D"/>
@@ -1884,24 +2110,77 @@
           <w:right w:val="single" w:sz="2" w:space="0" w:color="E3E3E3"/>
         </w:pBdr>
         <w:shd w:val="clear" w:color="auto" w:fill="FFFFFF"/>
-        <w:spacing w:after="0" w:line="240" w:lineRule="auto"/>
-        <w:rPr>
-          <w:rFonts w:ascii="Times New Roman" w:eastAsia="Times New Roman" w:hAnsi="Times New Roman" w:cs="Times New Roman"/>
-          <w:color w:val="0D0D0D"/>
-          <w:sz w:val="24"/>
-          <w:szCs w:val="24"/>
-          <w:lang w:eastAsia="hu-HU"/>
-        </w:rPr>
-      </w:pPr>
-      <w:r>
-        <w:rPr>
-          <w:rFonts w:ascii="Times New Roman" w:eastAsia="Times New Roman" w:hAnsi="Times New Roman" w:cs="Times New Roman"/>
-          <w:color w:val="0D0D0D"/>
-          <w:sz w:val="24"/>
-          <w:szCs w:val="24"/>
-          <w:lang w:eastAsia="hu-HU"/>
-        </w:rPr>
-        <w:t>Node.js hivatalos dokumentációja:</w:t>
+        <w:spacing w:after="0" w:line="360" w:lineRule="auto"/>
+        <w:jc w:val="both"/>
+        <w:rPr>
+          <w:rFonts w:ascii="Times New Roman" w:eastAsia="Times New Roman" w:hAnsi="Times New Roman" w:cs="Times New Roman"/>
+          <w:color w:val="0D0D0D"/>
+          <w:sz w:val="24"/>
+          <w:szCs w:val="24"/>
+          <w:lang w:eastAsia="hu-HU"/>
+        </w:rPr>
+      </w:pPr>
+      <w:r>
+        <w:rPr>
+          <w:rFonts w:ascii="Times New Roman" w:eastAsia="Times New Roman" w:hAnsi="Times New Roman" w:cs="Times New Roman"/>
+          <w:color w:val="0D0D0D"/>
+          <w:sz w:val="24"/>
+          <w:szCs w:val="24"/>
+          <w:lang w:eastAsia="hu-HU"/>
+        </w:rPr>
+        <w:t>Node.js hivatalos</w:t>
+      </w:r>
+      <w:r>
+        <w:rPr>
+          <w:rFonts w:ascii="Times New Roman" w:eastAsia="Times New Roman" w:hAnsi="Times New Roman" w:cs="Times New Roman"/>
+          <w:color w:val="0D0D0D"/>
+          <w:sz w:val="24"/>
+          <w:szCs w:val="24"/>
+          <w:lang w:eastAsia="hu-HU"/>
+        </w:rPr>
+        <w:t xml:space="preserve"> elérhetősége</w:t>
+      </w:r>
+      <w:r>
+        <w:rPr>
+          <w:rFonts w:ascii="Times New Roman" w:eastAsia="Times New Roman" w:hAnsi="Times New Roman" w:cs="Times New Roman"/>
+          <w:color w:val="0D0D0D"/>
+          <w:sz w:val="24"/>
+          <w:szCs w:val="24"/>
+          <w:lang w:eastAsia="hu-HU"/>
+        </w:rPr>
+        <w:t>:</w:t>
+      </w:r>
+      <w:r>
+        <w:rPr>
+          <w:rFonts w:ascii="Times New Roman" w:eastAsia="Times New Roman" w:hAnsi="Times New Roman" w:cs="Times New Roman"/>
+          <w:color w:val="0D0D0D"/>
+          <w:sz w:val="24"/>
+          <w:szCs w:val="24"/>
+          <w:lang w:eastAsia="hu-HU"/>
+        </w:rPr>
+        <w:t xml:space="preserve"> </w:t>
+      </w:r>
+      <w:hyperlink r:id="rId10" w:history="1">
+        <w:r>
+          <w:rPr>
+            <w:rStyle w:val="Hiperhivatkozs"/>
+            <w:rFonts w:ascii="Times New Roman" w:eastAsia="Times New Roman" w:hAnsi="Times New Roman" w:cs="Times New Roman"/>
+            <w:sz w:val="24"/>
+            <w:szCs w:val="24"/>
+            <w:lang w:eastAsia="hu-HU"/>
+          </w:rPr>
+          <w:t>https://nodejs.org/en</w:t>
+        </w:r>
+      </w:hyperlink>
+      <w:r>
+        <w:rPr>
+          <w:rFonts w:ascii="Times New Roman" w:eastAsia="Times New Roman" w:hAnsi="Times New Roman" w:cs="Times New Roman"/>
+          <w:color w:val="0D0D0D"/>
+          <w:sz w:val="24"/>
+          <w:szCs w:val="24"/>
+          <w:lang w:eastAsia="hu-HU"/>
+        </w:rPr>
+        <w:t xml:space="preserve"> </w:t>
       </w:r>
     </w:p>
     <w:p>
@@ -1917,7 +2196,8 @@
           <w:right w:val="single" w:sz="2" w:space="0" w:color="E3E3E3"/>
         </w:pBdr>
         <w:shd w:val="clear" w:color="auto" w:fill="FFFFFF"/>
-        <w:spacing w:after="0" w:line="240" w:lineRule="auto"/>
+        <w:spacing w:after="0" w:line="360" w:lineRule="auto"/>
+        <w:jc w:val="both"/>
         <w:rPr>
           <w:rFonts w:ascii="Times New Roman" w:eastAsia="Times New Roman" w:hAnsi="Times New Roman" w:cs="Times New Roman"/>
           <w:color w:val="0D0D0D"/>
@@ -1946,7 +2226,71 @@
           <w:szCs w:val="24"/>
           <w:lang w:eastAsia="hu-HU"/>
         </w:rPr>
-        <w:t xml:space="preserve"> hivatalos dokumentációja: </w:t>
+        <w:t xml:space="preserve"> </w:t>
+      </w:r>
+      <w:proofErr w:type="gramStart"/>
+      <w:r>
+        <w:rPr>
+          <w:rFonts w:ascii="Times New Roman" w:eastAsia="Times New Roman" w:hAnsi="Times New Roman" w:cs="Times New Roman"/>
+          <w:color w:val="0D0D0D"/>
+          <w:sz w:val="24"/>
+          <w:szCs w:val="24"/>
+          <w:lang w:eastAsia="hu-HU"/>
+        </w:rPr>
+        <w:t>hivatalos</w:t>
+      </w:r>
+      <w:r>
+        <w:rPr>
+          <w:rFonts w:ascii="Times New Roman" w:eastAsia="Times New Roman" w:hAnsi="Times New Roman" w:cs="Times New Roman"/>
+          <w:color w:val="0D0D0D"/>
+          <w:sz w:val="24"/>
+          <w:szCs w:val="24"/>
+          <w:lang w:eastAsia="hu-HU"/>
+        </w:rPr>
+        <w:t xml:space="preserve">elérhetősége </w:t>
+      </w:r>
+      <w:r>
+        <w:rPr>
+          <w:rFonts w:ascii="Times New Roman" w:eastAsia="Times New Roman" w:hAnsi="Times New Roman" w:cs="Times New Roman"/>
+          <w:color w:val="0D0D0D"/>
+          <w:sz w:val="24"/>
+          <w:szCs w:val="24"/>
+          <w:lang w:eastAsia="hu-HU"/>
+        </w:rPr>
+        <w:t>:</w:t>
+      </w:r>
+      <w:proofErr w:type="gramEnd"/>
+      <w:r>
+        <w:rPr>
+          <w:rFonts w:ascii="Times New Roman" w:eastAsia="Times New Roman" w:hAnsi="Times New Roman" w:cs="Times New Roman"/>
+          <w:color w:val="0D0D0D"/>
+          <w:sz w:val="24"/>
+          <w:szCs w:val="24"/>
+          <w:lang w:eastAsia="hu-HU"/>
+        </w:rPr>
+        <w:t xml:space="preserve"> </w:t>
+      </w:r>
+      <w:hyperlink r:id="rId11" w:history="1">
+        <w:r>
+          <w:rPr>
+            <w:rStyle w:val="Hiperhivatkozs"/>
+            <w:rFonts w:ascii="Times New Roman" w:eastAsia="Times New Roman" w:hAnsi="Times New Roman" w:cs="Times New Roman"/>
+            <w:sz w:val="24"/>
+            <w:szCs w:val="24"/>
+            <w:lang w:eastAsia="hu-HU"/>
+          </w:rPr>
+          <w:t>https://www.mysql.com/</w:t>
+        </w:r>
+      </w:hyperlink>
+      <w:r>
+        <w:rPr>
+          <w:rFonts w:ascii="Times New Roman" w:eastAsia="Times New Roman" w:hAnsi="Times New Roman" w:cs="Times New Roman"/>
+          <w:color w:val="0D0D0D"/>
+          <w:sz w:val="24"/>
+          <w:szCs w:val="24"/>
+          <w:lang w:eastAsia="hu-HU"/>
+        </w:rPr>
+        <w:t xml:space="preserve"> </w:t>
       </w:r>
     </w:p>
     <w:p>
@@ -1958,15 +2302,16 @@
           <w:right w:val="single" w:sz="2" w:space="0" w:color="E3E3E3"/>
         </w:pBdr>
         <w:shd w:val="clear" w:color="auto" w:fill="FFFFFF"/>
-        <w:spacing w:before="100" w:beforeAutospacing="1" w:after="100" w:afterAutospacing="1" w:line="240" w:lineRule="auto"/>
+        <w:spacing w:before="100" w:beforeAutospacing="1" w:after="100" w:afterAutospacing="1" w:line="360" w:lineRule="auto"/>
+        <w:jc w:val="both"/>
         <w:outlineLvl w:val="2"/>
         <w:rPr>
           <w:rFonts w:ascii="Times New Roman" w:eastAsia="Times New Roman" w:hAnsi="Times New Roman" w:cs="Times New Roman"/>
           <w:b/>
           <w:bCs/>
           <w:color w:val="0D0D0D"/>
-          <w:sz w:val="24"/>
-          <w:szCs w:val="24"/>
+          <w:sz w:val="36"/>
+          <w:szCs w:val="36"/>
           <w:lang w:eastAsia="hu-HU"/>
         </w:rPr>
       </w:pPr>
@@ -1976,11 +2321,35 @@
           <w:b/>
           <w:bCs/>
           <w:color w:val="0D0D0D"/>
-          <w:sz w:val="24"/>
-          <w:szCs w:val="24"/>
-          <w:lang w:eastAsia="hu-HU"/>
-        </w:rPr>
-        <w:t>12. Gyakran Ismételt Kérdések (GYIK)</w:t>
+          <w:sz w:val="36"/>
+          <w:szCs w:val="36"/>
+          <w:lang w:eastAsia="hu-HU"/>
+        </w:rPr>
+        <w:t>8</w:t>
+      </w:r>
+      <w:r>
+        <w:rPr>
+          <w:rFonts w:ascii="Times New Roman" w:eastAsia="Times New Roman" w:hAnsi="Times New Roman" w:cs="Times New Roman"/>
+          <w:b/>
+          <w:bCs/>
+          <w:color w:val="0D0D0D"/>
+          <w:sz w:val="36"/>
+          <w:szCs w:val="36"/>
+          <w:lang w:eastAsia="hu-HU"/>
+        </w:rPr>
+        <w:t xml:space="preserve">. </w:t>
+      </w:r>
+      <w:r>
+        <w:rPr>
+          <w:rFonts w:ascii="Times New Roman" w:eastAsia="Times New Roman" w:hAnsi="Times New Roman" w:cs="Times New Roman"/>
+          <w:b/>
+          <w:bCs/>
+          <w:color w:val="0D0D0D"/>
+          <w:sz w:val="36"/>
+          <w:szCs w:val="36"/>
+          <w:lang w:eastAsia="hu-HU"/>
+        </w:rPr>
+        <w:t>Mappa szerkezet</w:t>
       </w:r>
     </w:p>
     <w:p>
@@ -1992,24 +2361,47 @@
           <w:right w:val="single" w:sz="2" w:space="0" w:color="E3E3E3"/>
         </w:pBdr>
         <w:shd w:val="clear" w:color="auto" w:fill="FFFFFF"/>
-        <w:spacing w:after="300" w:line="240" w:lineRule="auto"/>
-        <w:rPr>
-          <w:rFonts w:ascii="Times New Roman" w:eastAsia="Times New Roman" w:hAnsi="Times New Roman" w:cs="Times New Roman"/>
-          <w:color w:val="0D0D0D"/>
-          <w:sz w:val="24"/>
-          <w:szCs w:val="24"/>
-          <w:lang w:eastAsia="hu-HU"/>
-        </w:rPr>
-      </w:pPr>
-      <w:r>
-        <w:rPr>
-          <w:rFonts w:ascii="Times New Roman" w:eastAsia="Times New Roman" w:hAnsi="Times New Roman" w:cs="Times New Roman"/>
-          <w:color w:val="0D0D0D"/>
-          <w:sz w:val="24"/>
-          <w:szCs w:val="24"/>
-          <w:lang w:eastAsia="hu-HU"/>
-        </w:rPr>
-        <w:t>Q: Hogyan lehet új osztálytársakat hozzáadni az adatbázishoz? Manuálisan kell felvinni őket az adatbázisba.</w:t>
+        <w:spacing w:after="300" w:line="360" w:lineRule="auto"/>
+        <w:jc w:val="both"/>
+        <w:rPr>
+          <w:rFonts w:ascii="Times New Roman" w:eastAsia="Times New Roman" w:hAnsi="Times New Roman" w:cs="Times New Roman"/>
+          <w:color w:val="0D0D0D"/>
+          <w:sz w:val="24"/>
+          <w:szCs w:val="24"/>
+          <w:lang w:eastAsia="hu-HU"/>
+        </w:rPr>
+      </w:pPr>
+      <w:r>
+        <w:rPr>
+          <w:rFonts w:ascii="Times New Roman" w:eastAsia="Times New Roman" w:hAnsi="Times New Roman" w:cs="Times New Roman"/>
+          <w:color w:val="0D0D0D"/>
+          <w:sz w:val="24"/>
+          <w:szCs w:val="24"/>
+          <w:lang w:eastAsia="hu-HU"/>
+        </w:rPr>
+        <w:t xml:space="preserve">Az alábbi képen látható a </w:t>
+      </w:r>
+      <w:proofErr w:type="spellStart"/>
+      <w:r>
+        <w:rPr>
+          <w:rFonts w:ascii="Times New Roman" w:eastAsia="Times New Roman" w:hAnsi="Times New Roman" w:cs="Times New Roman"/>
+          <w:color w:val="0D0D0D"/>
+          <w:sz w:val="24"/>
+          <w:szCs w:val="24"/>
+          <w:lang w:eastAsia="hu-HU"/>
+        </w:rPr>
+        <w:t>mappázás</w:t>
+      </w:r>
+      <w:proofErr w:type="spellEnd"/>
+      <w:r>
+        <w:rPr>
+          <w:rFonts w:ascii="Times New Roman" w:eastAsia="Times New Roman" w:hAnsi="Times New Roman" w:cs="Times New Roman"/>
+          <w:color w:val="0D0D0D"/>
+          <w:sz w:val="24"/>
+          <w:szCs w:val="24"/>
+          <w:lang w:eastAsia="hu-HU"/>
+        </w:rPr>
+        <w:t xml:space="preserve"> szerkezete:</w:t>
       </w:r>
     </w:p>
     <w:p>
@@ -2021,18 +2413,68 @@
           <w:right w:val="single" w:sz="2" w:space="0" w:color="E3E3E3"/>
         </w:pBdr>
         <w:shd w:val="clear" w:color="auto" w:fill="FFFFFF"/>
-        <w:spacing w:before="100" w:beforeAutospacing="1" w:after="100" w:afterAutospacing="1" w:line="240" w:lineRule="auto"/>
-        <w:outlineLvl w:val="2"/>
-        <w:rPr>
-          <w:rFonts w:ascii="Times New Roman" w:eastAsia="Times New Roman" w:hAnsi="Times New Roman" w:cs="Times New Roman"/>
-          <w:b/>
-          <w:bCs/>
-          <w:color w:val="0D0D0D"/>
-          <w:sz w:val="24"/>
-          <w:szCs w:val="24"/>
-          <w:lang w:eastAsia="hu-HU"/>
-        </w:rPr>
-      </w:pPr>
+        <w:spacing w:after="300" w:line="360" w:lineRule="auto"/>
+        <w:jc w:val="both"/>
+        <w:rPr>
+          <w:rFonts w:ascii="Times New Roman" w:eastAsia="Times New Roman" w:hAnsi="Times New Roman" w:cs="Times New Roman"/>
+          <w:color w:val="0D0D0D"/>
+          <w:sz w:val="24"/>
+          <w:szCs w:val="24"/>
+          <w:lang w:eastAsia="hu-HU"/>
+        </w:rPr>
+      </w:pPr>
+      <w:r>
+        <w:rPr>
+          <w:rFonts w:ascii="Times New Roman" w:eastAsia="Times New Roman" w:hAnsi="Times New Roman" w:cs="Times New Roman"/>
+          <w:noProof/>
+          <w:color w:val="0D0D0D"/>
+          <w:sz w:val="24"/>
+          <w:szCs w:val="24"/>
+          <w:lang w:eastAsia="hu-HU"/>
+        </w:rPr>
+        <w:lastRenderedPageBreak/>
+        <w:drawing>
+          <wp:inline distT="0" distB="0" distL="0" distR="0">
+            <wp:extent cx="3591426" cy="6906589"/>
+            <wp:effectExtent l="0" t="0" r="9525" b="8890"/>
+            <wp:docPr id="1" name="Kép 1"/>
+            <wp:cNvGraphicFramePr>
+              <a:graphicFrameLocks xmlns:a="http://schemas.openxmlformats.org/drawingml/2006/main" noChangeAspect="1"/>
+            </wp:cNvGraphicFramePr>
+            <a:graphic xmlns:a="http://schemas.openxmlformats.org/drawingml/2006/main">
+              <a:graphicData uri="http://schemas.openxmlformats.org/drawingml/2006/picture">
+                <pic:pic xmlns:pic="http://schemas.openxmlformats.org/drawingml/2006/picture">
+                  <pic:nvPicPr>
+                    <pic:cNvPr id="1" name="Képkivágás.PNG"/>
+                    <pic:cNvPicPr/>
+                  </pic:nvPicPr>
+                  <pic:blipFill>
+                    <a:blip r:embed="rId12">
+                      <a:extLst>
+                        <a:ext uri="{28A0092B-C50C-407E-A947-70E740481C1C}">
+                          <a14:useLocalDpi xmlns:a14="http://schemas.microsoft.com/office/drawing/2010/main" val="0"/>
+                        </a:ext>
+                      </a:extLst>
+                    </a:blip>
+                    <a:stretch>
+                      <a:fillRect/>
+                    </a:stretch>
+                  </pic:blipFill>
+                  <pic:spPr>
+                    <a:xfrm>
+                      <a:off x="0" y="0"/>
+                      <a:ext cx="3591426" cy="6906589"/>
+                    </a:xfrm>
+                    <a:prstGeom prst="rect">
+                      <a:avLst/>
+                    </a:prstGeom>
+                  </pic:spPr>
+                </pic:pic>
+              </a:graphicData>
+            </a:graphic>
+          </wp:inline>
+        </w:drawing>
+      </w:r>
     </w:p>
     <w:p>
       <w:pPr>
@@ -2043,15 +2485,96 @@
           <w:right w:val="single" w:sz="2" w:space="0" w:color="E3E3E3"/>
         </w:pBdr>
         <w:shd w:val="clear" w:color="auto" w:fill="FFFFFF"/>
-        <w:spacing w:before="100" w:beforeAutospacing="1" w:after="100" w:afterAutospacing="1" w:line="240" w:lineRule="auto"/>
+        <w:spacing w:after="300" w:line="360" w:lineRule="auto"/>
+        <w:jc w:val="both"/>
+        <w:rPr>
+          <w:rFonts w:ascii="Times New Roman" w:eastAsia="Times New Roman" w:hAnsi="Times New Roman" w:cs="Times New Roman"/>
+          <w:color w:val="0D0D0D"/>
+          <w:sz w:val="24"/>
+          <w:szCs w:val="24"/>
+          <w:lang w:eastAsia="hu-HU"/>
+        </w:rPr>
+      </w:pPr>
+    </w:p>
+    <w:p>
+      <w:pPr>
+        <w:pBdr>
+          <w:top w:val="single" w:sz="2" w:space="0" w:color="E3E3E3"/>
+          <w:left w:val="single" w:sz="2" w:space="0" w:color="E3E3E3"/>
+          <w:bottom w:val="single" w:sz="2" w:space="0" w:color="E3E3E3"/>
+          <w:right w:val="single" w:sz="2" w:space="0" w:color="E3E3E3"/>
+        </w:pBdr>
+        <w:shd w:val="clear" w:color="auto" w:fill="FFFFFF"/>
+        <w:spacing w:after="300" w:line="360" w:lineRule="auto"/>
+        <w:jc w:val="both"/>
+        <w:rPr>
+          <w:rFonts w:ascii="Times New Roman" w:eastAsia="Times New Roman" w:hAnsi="Times New Roman" w:cs="Times New Roman"/>
+          <w:color w:val="0D0D0D"/>
+          <w:sz w:val="24"/>
+          <w:szCs w:val="24"/>
+          <w:lang w:eastAsia="hu-HU"/>
+        </w:rPr>
+      </w:pPr>
+    </w:p>
+    <w:p>
+      <w:pPr>
+        <w:pBdr>
+          <w:top w:val="single" w:sz="2" w:space="0" w:color="E3E3E3"/>
+          <w:left w:val="single" w:sz="2" w:space="0" w:color="E3E3E3"/>
+          <w:bottom w:val="single" w:sz="2" w:space="0" w:color="E3E3E3"/>
+          <w:right w:val="single" w:sz="2" w:space="0" w:color="E3E3E3"/>
+        </w:pBdr>
+        <w:shd w:val="clear" w:color="auto" w:fill="FFFFFF"/>
+        <w:spacing w:after="300" w:line="360" w:lineRule="auto"/>
+        <w:jc w:val="both"/>
+        <w:rPr>
+          <w:rFonts w:ascii="Times New Roman" w:eastAsia="Times New Roman" w:hAnsi="Times New Roman" w:cs="Times New Roman"/>
+          <w:color w:val="0D0D0D"/>
+          <w:sz w:val="24"/>
+          <w:szCs w:val="24"/>
+          <w:lang w:eastAsia="hu-HU"/>
+        </w:rPr>
+      </w:pPr>
+    </w:p>
+    <w:p>
+      <w:pPr>
+        <w:pBdr>
+          <w:top w:val="single" w:sz="2" w:space="0" w:color="E3E3E3"/>
+          <w:left w:val="single" w:sz="2" w:space="0" w:color="E3E3E3"/>
+          <w:bottom w:val="single" w:sz="2" w:space="0" w:color="E3E3E3"/>
+          <w:right w:val="single" w:sz="2" w:space="0" w:color="E3E3E3"/>
+        </w:pBdr>
+        <w:shd w:val="clear" w:color="auto" w:fill="FFFFFF"/>
+        <w:spacing w:after="300" w:line="360" w:lineRule="auto"/>
+        <w:jc w:val="both"/>
+        <w:rPr>
+          <w:rFonts w:ascii="Times New Roman" w:eastAsia="Times New Roman" w:hAnsi="Times New Roman" w:cs="Times New Roman"/>
+          <w:color w:val="0D0D0D"/>
+          <w:sz w:val="24"/>
+          <w:szCs w:val="24"/>
+          <w:lang w:eastAsia="hu-HU"/>
+        </w:rPr>
+      </w:pPr>
+    </w:p>
+    <w:p>
+      <w:pPr>
+        <w:pBdr>
+          <w:top w:val="single" w:sz="2" w:space="0" w:color="E3E3E3"/>
+          <w:left w:val="single" w:sz="2" w:space="0" w:color="E3E3E3"/>
+          <w:bottom w:val="single" w:sz="2" w:space="0" w:color="E3E3E3"/>
+          <w:right w:val="single" w:sz="2" w:space="0" w:color="E3E3E3"/>
+        </w:pBdr>
+        <w:shd w:val="clear" w:color="auto" w:fill="FFFFFF"/>
+        <w:spacing w:before="100" w:beforeAutospacing="1" w:after="100" w:afterAutospacing="1" w:line="360" w:lineRule="auto"/>
+        <w:jc w:val="both"/>
         <w:outlineLvl w:val="2"/>
         <w:rPr>
           <w:rFonts w:ascii="Times New Roman" w:eastAsia="Times New Roman" w:hAnsi="Times New Roman" w:cs="Times New Roman"/>
           <w:b/>
           <w:bCs/>
           <w:color w:val="0D0D0D"/>
-          <w:sz w:val="24"/>
-          <w:szCs w:val="24"/>
+          <w:sz w:val="36"/>
+          <w:szCs w:val="36"/>
           <w:lang w:eastAsia="hu-HU"/>
         </w:rPr>
       </w:pPr>
@@ -2061,11 +2584,151 @@
           <w:b/>
           <w:bCs/>
           <w:color w:val="0D0D0D"/>
-          <w:sz w:val="24"/>
-          <w:szCs w:val="24"/>
-          <w:lang w:eastAsia="hu-HU"/>
-        </w:rPr>
-        <w:t>13. Változási Napló</w:t>
+          <w:sz w:val="36"/>
+          <w:szCs w:val="36"/>
+          <w:lang w:eastAsia="hu-HU"/>
+        </w:rPr>
+        <w:lastRenderedPageBreak/>
+        <w:t>9</w:t>
+      </w:r>
+      <w:r>
+        <w:rPr>
+          <w:rFonts w:ascii="Times New Roman" w:eastAsia="Times New Roman" w:hAnsi="Times New Roman" w:cs="Times New Roman"/>
+          <w:b/>
+          <w:bCs/>
+          <w:color w:val="0D0D0D"/>
+          <w:sz w:val="36"/>
+          <w:szCs w:val="36"/>
+          <w:lang w:eastAsia="hu-HU"/>
+        </w:rPr>
+        <w:t>. Gyakran Ismételt Kérdések (GYIK)</w:t>
+      </w:r>
+    </w:p>
+    <w:p>
+      <w:pPr>
+        <w:pBdr>
+          <w:top w:val="single" w:sz="2" w:space="0" w:color="E3E3E3"/>
+          <w:left w:val="single" w:sz="2" w:space="0" w:color="E3E3E3"/>
+          <w:bottom w:val="single" w:sz="2" w:space="0" w:color="E3E3E3"/>
+          <w:right w:val="single" w:sz="2" w:space="0" w:color="E3E3E3"/>
+        </w:pBdr>
+        <w:shd w:val="clear" w:color="auto" w:fill="FFFFFF"/>
+        <w:spacing w:after="300" w:line="360" w:lineRule="auto"/>
+        <w:jc w:val="both"/>
+        <w:rPr>
+          <w:rFonts w:ascii="Times New Roman" w:eastAsia="Times New Roman" w:hAnsi="Times New Roman" w:cs="Times New Roman"/>
+          <w:color w:val="0D0D0D"/>
+          <w:sz w:val="24"/>
+          <w:szCs w:val="24"/>
+          <w:lang w:eastAsia="hu-HU"/>
+        </w:rPr>
+      </w:pPr>
+      <w:r>
+        <w:rPr>
+          <w:rFonts w:ascii="Times New Roman" w:eastAsia="Times New Roman" w:hAnsi="Times New Roman" w:cs="Times New Roman"/>
+          <w:color w:val="0D0D0D"/>
+          <w:sz w:val="24"/>
+          <w:szCs w:val="24"/>
+          <w:lang w:eastAsia="hu-HU"/>
+        </w:rPr>
+        <w:t>Q: Hogyan lehet új osztálytársakat hozzáadni az adatbázishoz?</w:t>
+      </w:r>
+    </w:p>
+    <w:p>
+      <w:pPr>
+        <w:pBdr>
+          <w:top w:val="single" w:sz="2" w:space="0" w:color="E3E3E3"/>
+          <w:left w:val="single" w:sz="2" w:space="0" w:color="E3E3E3"/>
+          <w:bottom w:val="single" w:sz="2" w:space="0" w:color="E3E3E3"/>
+          <w:right w:val="single" w:sz="2" w:space="0" w:color="E3E3E3"/>
+        </w:pBdr>
+        <w:shd w:val="clear" w:color="auto" w:fill="FFFFFF"/>
+        <w:spacing w:after="300" w:line="360" w:lineRule="auto"/>
+        <w:jc w:val="both"/>
+        <w:rPr>
+          <w:rFonts w:ascii="Times New Roman" w:eastAsia="Times New Roman" w:hAnsi="Times New Roman" w:cs="Times New Roman"/>
+          <w:color w:val="0D0D0D"/>
+          <w:sz w:val="24"/>
+          <w:szCs w:val="24"/>
+          <w:lang w:eastAsia="hu-HU"/>
+        </w:rPr>
+      </w:pPr>
+      <w:r>
+        <w:rPr>
+          <w:rFonts w:ascii="Times New Roman" w:eastAsia="Times New Roman" w:hAnsi="Times New Roman" w:cs="Times New Roman"/>
+          <w:color w:val="0D0D0D"/>
+          <w:sz w:val="24"/>
+          <w:szCs w:val="24"/>
+          <w:lang w:eastAsia="hu-HU"/>
+        </w:rPr>
+        <w:t xml:space="preserve"> Manuálisan kell felvinni őket az adatbázisba.</w:t>
+      </w:r>
+    </w:p>
+    <w:p>
+      <w:pPr>
+        <w:pBdr>
+          <w:top w:val="single" w:sz="2" w:space="0" w:color="E3E3E3"/>
+          <w:left w:val="single" w:sz="2" w:space="0" w:color="E3E3E3"/>
+          <w:bottom w:val="single" w:sz="2" w:space="0" w:color="E3E3E3"/>
+          <w:right w:val="single" w:sz="2" w:space="0" w:color="E3E3E3"/>
+        </w:pBdr>
+        <w:shd w:val="clear" w:color="auto" w:fill="FFFFFF"/>
+        <w:spacing w:after="300" w:line="360" w:lineRule="auto"/>
+        <w:jc w:val="both"/>
+        <w:rPr>
+          <w:rFonts w:ascii="Times New Roman" w:eastAsia="Times New Roman" w:hAnsi="Times New Roman" w:cs="Times New Roman"/>
+          <w:color w:val="0D0D0D"/>
+          <w:sz w:val="24"/>
+          <w:szCs w:val="24"/>
+          <w:lang w:eastAsia="hu-HU"/>
+        </w:rPr>
+      </w:pPr>
+    </w:p>
+    <w:p>
+      <w:pPr>
+        <w:pBdr>
+          <w:top w:val="single" w:sz="2" w:space="0" w:color="E3E3E3"/>
+          <w:left w:val="single" w:sz="2" w:space="0" w:color="E3E3E3"/>
+          <w:bottom w:val="single" w:sz="2" w:space="0" w:color="E3E3E3"/>
+          <w:right w:val="single" w:sz="2" w:space="0" w:color="E3E3E3"/>
+        </w:pBdr>
+        <w:shd w:val="clear" w:color="auto" w:fill="FFFFFF"/>
+        <w:spacing w:before="100" w:beforeAutospacing="1" w:after="100" w:afterAutospacing="1" w:line="360" w:lineRule="auto"/>
+        <w:jc w:val="both"/>
+        <w:outlineLvl w:val="2"/>
+        <w:rPr>
+          <w:rFonts w:ascii="Times New Roman" w:eastAsia="Times New Roman" w:hAnsi="Times New Roman" w:cs="Times New Roman"/>
+          <w:b/>
+          <w:bCs/>
+          <w:color w:val="0D0D0D"/>
+          <w:sz w:val="36"/>
+          <w:szCs w:val="36"/>
+          <w:lang w:eastAsia="hu-HU"/>
+        </w:rPr>
+      </w:pPr>
+      <w:r>
+        <w:rPr>
+          <w:rFonts w:ascii="Times New Roman" w:eastAsia="Times New Roman" w:hAnsi="Times New Roman" w:cs="Times New Roman"/>
+          <w:b/>
+          <w:bCs/>
+          <w:color w:val="0D0D0D"/>
+          <w:sz w:val="36"/>
+          <w:szCs w:val="36"/>
+          <w:lang w:eastAsia="hu-HU"/>
+        </w:rPr>
+        <w:t>10</w:t>
+      </w:r>
+      <w:r>
+        <w:rPr>
+          <w:rFonts w:ascii="Times New Roman" w:eastAsia="Times New Roman" w:hAnsi="Times New Roman" w:cs="Times New Roman"/>
+          <w:b/>
+          <w:bCs/>
+          <w:color w:val="0D0D0D"/>
+          <w:sz w:val="36"/>
+          <w:szCs w:val="36"/>
+          <w:lang w:eastAsia="hu-HU"/>
+        </w:rPr>
+        <w:t>. Változási Napló</w:t>
       </w:r>
     </w:p>
     <w:p>
@@ -2081,7 +2744,8 @@
           <w:right w:val="single" w:sz="2" w:space="0" w:color="E3E3E3"/>
         </w:pBdr>
         <w:shd w:val="clear" w:color="auto" w:fill="FFFFFF"/>
-        <w:spacing w:after="0" w:line="240" w:lineRule="auto"/>
+        <w:spacing w:after="0" w:line="360" w:lineRule="auto"/>
+        <w:jc w:val="both"/>
         <w:rPr>
           <w:rFonts w:ascii="Times New Roman" w:eastAsia="Times New Roman" w:hAnsi="Times New Roman" w:cs="Times New Roman"/>
           <w:color w:val="0D0D0D"/>
@@ -2103,6 +2767,8 @@
     </w:p>
     <w:p>
       <w:pPr>
+        <w:spacing w:line="360" w:lineRule="auto"/>
+        <w:jc w:val="both"/>
         <w:rPr>
           <w:b/>
           <w:sz w:val="40"/>
@@ -2110,7 +2776,11 @@
         </w:rPr>
       </w:pPr>
     </w:p>
-    <w:p/>
+    <w:p>
+      <w:pPr>
+        <w:spacing w:line="360" w:lineRule="auto"/>
+      </w:pPr>
+    </w:p>
     <w:sectPr>
       <w:pgSz w:w="11906" w:h="16838"/>
       <w:pgMar w:top="1417" w:right="1417" w:bottom="1417" w:left="1417" w:header="708" w:footer="708" w:gutter="0"/>
@@ -4385,6 +5055,36 @@
       <w:szCs w:val="20"/>
     </w:rPr>
   </w:style>
+  <w:style w:type="paragraph" w:styleId="Buborkszveg">
+    <w:name w:val="Balloon Text"/>
+    <w:basedOn w:val="Norml"/>
+    <w:link w:val="BuborkszvegChar"/>
+    <w:uiPriority w:val="99"/>
+    <w:semiHidden/>
+    <w:unhideWhenUsed/>
+    <w:rsid w:val="00ED614C"/>
+    <w:pPr>
+      <w:spacing w:after="0" w:line="240" w:lineRule="auto"/>
+    </w:pPr>
+    <w:rPr>
+      <w:rFonts w:ascii="Segoe UI" w:hAnsi="Segoe UI" w:cs="Segoe UI"/>
+      <w:sz w:val="18"/>
+      <w:szCs w:val="18"/>
+    </w:rPr>
+  </w:style>
+  <w:style w:type="character" w:customStyle="1" w:styleId="BuborkszvegChar">
+    <w:name w:val="Buborékszöveg Char"/>
+    <w:basedOn w:val="Bekezdsalapbettpusa"/>
+    <w:link w:val="Buborkszveg"/>
+    <w:uiPriority w:val="99"/>
+    <w:semiHidden/>
+    <w:rsid w:val="00ED614C"/>
+    <w:rPr>
+      <w:rFonts w:ascii="Segoe UI" w:hAnsi="Segoe UI" w:cs="Segoe UI"/>
+      <w:sz w:val="18"/>
+      <w:szCs w:val="18"/>
+    </w:rPr>
+  </w:style>
 </w:styles>
 </file>
 
@@ -4647,4 +5347,16 @@
     </a:ext>
   </a:extLst>
 </a:theme>
+</file>
+
+<file path=customXml/item1.xml><?xml version="1.0" encoding="utf-8"?>
+<b:Sources xmlns:b="http://schemas.openxmlformats.org/officeDocument/2006/bibliography" xmlns="http://schemas.openxmlformats.org/officeDocument/2006/bibliography" SelectedStyle="\APASixthEditionOfficeOnline.xsl" StyleName="APA" Version="6"/>
+</file>
+
+<file path=customXml/itemProps1.xml><?xml version="1.0" encoding="utf-8"?>
+<ds:datastoreItem xmlns:ds="http://schemas.openxmlformats.org/officeDocument/2006/customXml" ds:itemID="{02F85081-666E-4272-A3B6-14E5A2080E8D}">
+  <ds:schemaRefs>
+    <ds:schemaRef ds:uri="http://schemas.openxmlformats.org/officeDocument/2006/bibliography"/>
+  </ds:schemaRefs>
+</ds:datastoreItem>
 </file>
</xml_diff>

<commit_message>
Fejlesztési útmutató végleges változat
</commit_message>
<xml_diff>
--- a/Tervek/Classdle Alkalmazás Fejlesztési Útmutató.docx
+++ b/Tervek/Classdle Alkalmazás Fejlesztési Útmutató.docx
@@ -378,6 +378,48 @@
           <w:lang w:eastAsia="hu-HU"/>
         </w:rPr>
         <w:t>Az alkalmazás telepítése és konfigurálása a következő lépéseket tartalmazza:</w:t>
+      </w:r>
+    </w:p>
+    <w:p>
+      <w:pPr>
+        <w:pBdr>
+          <w:top w:val="single" w:sz="2" w:space="0" w:color="E3E3E3"/>
+          <w:left w:val="single" w:sz="2" w:space="0" w:color="E3E3E3"/>
+          <w:bottom w:val="single" w:sz="2" w:space="0" w:color="E3E3E3"/>
+          <w:right w:val="single" w:sz="2" w:space="0" w:color="E3E3E3"/>
+        </w:pBdr>
+        <w:shd w:val="clear" w:color="auto" w:fill="FFFFFF"/>
+        <w:spacing w:after="300" w:line="360" w:lineRule="auto"/>
+        <w:jc w:val="both"/>
+        <w:rPr>
+          <w:rFonts w:ascii="Times New Roman" w:eastAsia="Times New Roman" w:hAnsi="Times New Roman" w:cs="Times New Roman"/>
+          <w:color w:val="0D0D0D"/>
+          <w:sz w:val="24"/>
+          <w:szCs w:val="24"/>
+          <w:lang w:eastAsia="hu-HU"/>
+        </w:rPr>
+      </w:pPr>
+      <w:hyperlink r:id="rId6" w:history="1">
+        <w:r>
+          <w:rPr>
+            <w:rStyle w:val="Hiperhivatkozs"/>
+            <w:rFonts w:ascii="Times New Roman" w:eastAsia="Times New Roman" w:hAnsi="Times New Roman" w:cs="Times New Roman"/>
+            <w:sz w:val="24"/>
+            <w:szCs w:val="24"/>
+            <w:lang w:eastAsia="hu-HU"/>
+          </w:rPr>
+          <w:t>https://github.com/somodikonrad/Classdle</w:t>
+        </w:r>
+      </w:hyperlink>
+      <w:r>
+        <w:rPr>
+          <w:rFonts w:ascii="Times New Roman" w:eastAsia="Times New Roman" w:hAnsi="Times New Roman" w:cs="Times New Roman"/>
+          <w:color w:val="0D0D0D"/>
+          <w:sz w:val="24"/>
+          <w:szCs w:val="24"/>
+          <w:lang w:eastAsia="hu-HU"/>
+        </w:rPr>
+        <w:t xml:space="preserve"> </w:t>
       </w:r>
     </w:p>
     <w:p>
@@ -458,6 +500,18 @@
         </w:rPr>
         <w:t>-t.</w:t>
       </w:r>
+      <w:r>
+        <w:rPr>
+          <w:rFonts w:ascii="Times New Roman" w:eastAsia="Times New Roman" w:hAnsi="Times New Roman" w:cs="Times New Roman"/>
+          <w:color w:val="0D0D0D"/>
+          <w:sz w:val="24"/>
+          <w:szCs w:val="24"/>
+          <w:lang w:eastAsia="hu-HU"/>
+        </w:rPr>
+        <w:t xml:space="preserve"> </w:t>
+      </w:r>
+      <w:bookmarkStart w:id="0" w:name="_GoBack"/>
+      <w:bookmarkEnd w:id="0"/>
     </w:p>
     <w:p>
       <w:pPr>
@@ -954,6 +1008,7 @@
           <w:szCs w:val="24"/>
           <w:lang w:eastAsia="hu-HU"/>
         </w:rPr>
+        <w:lastRenderedPageBreak/>
         <w:t>Implementálja a frontend és backend részeket.</w:t>
       </w:r>
     </w:p>
@@ -1024,7 +1079,6 @@
           <w:szCs w:val="24"/>
           <w:lang w:eastAsia="hu-HU"/>
         </w:rPr>
-        <w:lastRenderedPageBreak/>
         <w:t xml:space="preserve">Végrehajtja a </w:t>
       </w:r>
       <w:proofErr w:type="spellStart"/>
@@ -1264,7 +1318,7 @@
                     <pic:cNvPicPr/>
                   </pic:nvPicPr>
                   <pic:blipFill>
-                    <a:blip r:embed="rId6">
+                    <a:blip r:embed="rId7">
                       <a:extLst>
                         <a:ext uri="{28A0092B-C50C-407E-A947-70E740481C1C}">
                           <a14:useLocalDpi xmlns:a14="http://schemas.microsoft.com/office/drawing/2010/main" val="0"/>
@@ -1390,7 +1444,7 @@
                     <pic:cNvPicPr/>
                   </pic:nvPicPr>
                   <pic:blipFill>
-                    <a:blip r:embed="rId7">
+                    <a:blip r:embed="rId8">
                       <a:extLst>
                         <a:ext uri="{28A0092B-C50C-407E-A947-70E740481C1C}">
                           <a14:useLocalDpi xmlns:a14="http://schemas.microsoft.com/office/drawing/2010/main" val="0"/>
@@ -1490,19 +1544,7 @@
           <w:szCs w:val="24"/>
           <w:lang w:eastAsia="hu-HU"/>
         </w:rPr>
-        <w:t xml:space="preserve"> t</w:t>
-      </w:r>
-      <w:bookmarkStart w:id="0" w:name="_GoBack"/>
-      <w:bookmarkEnd w:id="0"/>
-      <w:r>
-        <w:rPr>
-          <w:rFonts w:ascii="Times New Roman" w:eastAsia="Times New Roman" w:hAnsi="Times New Roman" w:cs="Times New Roman"/>
-          <w:color w:val="0D0D0D"/>
-          <w:sz w:val="24"/>
-          <w:szCs w:val="24"/>
-          <w:lang w:eastAsia="hu-HU"/>
-        </w:rPr>
-        <w:t>áblában.</w:t>
+        <w:t xml:space="preserve"> táblában.</w:t>
       </w:r>
     </w:p>
     <w:p>
@@ -1551,7 +1593,7 @@
                     <pic:cNvPicPr/>
                   </pic:nvPicPr>
                   <pic:blipFill>
-                    <a:blip r:embed="rId8">
+                    <a:blip r:embed="rId9">
                       <a:extLst>
                         <a:ext uri="{28A0092B-C50C-407E-A947-70E740481C1C}">
                           <a14:useLocalDpi xmlns:a14="http://schemas.microsoft.com/office/drawing/2010/main" val="0"/>
@@ -1701,7 +1743,7 @@
                     <pic:cNvPicPr/>
                   </pic:nvPicPr>
                   <pic:blipFill>
-                    <a:blip r:embed="rId9">
+                    <a:blip r:embed="rId10">
                       <a:extLst>
                         <a:ext uri="{28A0092B-C50C-407E-A947-70E740481C1C}">
                           <a14:useLocalDpi xmlns:a14="http://schemas.microsoft.com/office/drawing/2010/main" val="0"/>
@@ -2160,7 +2202,7 @@
         </w:rPr>
         <w:t xml:space="preserve"> </w:t>
       </w:r>
-      <w:hyperlink r:id="rId10" w:history="1">
+      <w:hyperlink r:id="rId11" w:history="1">
         <w:r>
           <w:rPr>
             <w:rStyle w:val="Hiperhivatkozs"/>
@@ -2270,7 +2312,7 @@
         </w:rPr>
         <w:t xml:space="preserve"> </w:t>
       </w:r>
-      <w:hyperlink r:id="rId11" w:history="1">
+      <w:hyperlink r:id="rId12" w:history="1">
         <w:r>
           <w:rPr>
             <w:rStyle w:val="Hiperhivatkozs"/>
@@ -2449,7 +2491,7 @@
                     <pic:cNvPicPr/>
                   </pic:nvPicPr>
                   <pic:blipFill>
-                    <a:blip r:embed="rId12">
+                    <a:blip r:embed="rId13">
                       <a:extLst>
                         <a:ext uri="{28A0092B-C50C-407E-A947-70E740481C1C}">
                           <a14:useLocalDpi xmlns:a14="http://schemas.microsoft.com/office/drawing/2010/main" val="0"/>
@@ -5354,7 +5396,7 @@
 </file>
 
 <file path=customXml/itemProps1.xml><?xml version="1.0" encoding="utf-8"?>
-<ds:datastoreItem xmlns:ds="http://schemas.openxmlformats.org/officeDocument/2006/customXml" ds:itemID="{02F85081-666E-4272-A3B6-14E5A2080E8D}">
+<ds:datastoreItem xmlns:ds="http://schemas.openxmlformats.org/officeDocument/2006/customXml" ds:itemID="{A250A1FF-A662-469B-8130-C60B887DF7FB}">
   <ds:schemaRefs>
     <ds:schemaRef ds:uri="http://schemas.openxmlformats.org/officeDocument/2006/bibliography"/>
   </ds:schemaRefs>

</xml_diff>